<commit_message>
git 12 febrero clase
</commit_message>
<xml_diff>
--- a/DAW/ftp/Garruta_Gonzalez_Emilio_Practica4_1(FTP_anonimo).docx
+++ b/DAW/ftp/Garruta_Gonzalez_Emilio_Practica4_1(FTP_anonimo).docx
@@ -7,41 +7,82 @@
         <w:pStyle w:val="Ttulo1"/>
       </w:pPr>
       <w:r>
-        <w:t>Paso 1: Instalar vsftpd</w:t>
-      </w:r>
-    </w:p>
-    <w:p>
-      <w:pPr>
-        <w:rPr>
-          <w:rFonts w:ascii="Poppins" w:hAnsi="Poppins" w:cs="Poppins"/>
-          <w:sz w:val="22"/>
-          <w:szCs w:val="22"/>
-        </w:rPr>
-      </w:pPr>
-      <w:r>
-        <w:rPr>
-          <w:rFonts w:ascii="Poppins" w:hAnsi="Poppins" w:cs="Poppins"/>
-          <w:sz w:val="22"/>
-          <w:szCs w:val="22"/>
-        </w:rPr>
-        <w:t>Instalar el servidor vsftpd de Linux.</w:t>
-      </w:r>
-    </w:p>
-    <w:p>
-      <w:pPr>
-        <w:rPr>
-          <w:rFonts w:ascii="Poppins" w:hAnsi="Poppins" w:cs="Poppins"/>
-          <w:sz w:val="22"/>
-          <w:szCs w:val="22"/>
-        </w:rPr>
-      </w:pPr>
-      <w:r>
-        <w:rPr>
-          <w:rFonts w:ascii="Poppins" w:hAnsi="Poppins" w:cs="Poppins"/>
-          <w:sz w:val="22"/>
-          <w:szCs w:val="22"/>
-        </w:rPr>
-        <w:t xml:space="preserve">En Webmin : Sistema -&gt; Paquetes de Software -&gt;  pestaña Instalar un nuevo paquete -&gt; </w:t>
+        <w:t xml:space="preserve">Paso 1: Instalar </w:t>
+      </w:r>
+      <w:proofErr w:type="spellStart"/>
+      <w:r>
+        <w:t>vsftpd</w:t>
+      </w:r>
+      <w:proofErr w:type="spellEnd"/>
+    </w:p>
+    <w:p>
+      <w:pPr>
+        <w:rPr>
+          <w:rFonts w:ascii="Poppins" w:hAnsi="Poppins" w:cs="Poppins"/>
+          <w:sz w:val="22"/>
+          <w:szCs w:val="22"/>
+        </w:rPr>
+      </w:pPr>
+      <w:r>
+        <w:rPr>
+          <w:rFonts w:ascii="Poppins" w:hAnsi="Poppins" w:cs="Poppins"/>
+          <w:sz w:val="22"/>
+          <w:szCs w:val="22"/>
+        </w:rPr>
+        <w:t xml:space="preserve">Instalar el servidor </w:t>
+      </w:r>
+      <w:proofErr w:type="spellStart"/>
+      <w:r>
+        <w:rPr>
+          <w:rFonts w:ascii="Poppins" w:hAnsi="Poppins" w:cs="Poppins"/>
+          <w:sz w:val="22"/>
+          <w:szCs w:val="22"/>
+        </w:rPr>
+        <w:t>vsftpd</w:t>
+      </w:r>
+      <w:proofErr w:type="spellEnd"/>
+      <w:r>
+        <w:rPr>
+          <w:rFonts w:ascii="Poppins" w:hAnsi="Poppins" w:cs="Poppins"/>
+          <w:sz w:val="22"/>
+          <w:szCs w:val="22"/>
+        </w:rPr>
+        <w:t xml:space="preserve"> de Linux.</w:t>
+      </w:r>
+    </w:p>
+    <w:p>
+      <w:pPr>
+        <w:rPr>
+          <w:rFonts w:ascii="Poppins" w:hAnsi="Poppins" w:cs="Poppins"/>
+          <w:sz w:val="22"/>
+          <w:szCs w:val="22"/>
+        </w:rPr>
+      </w:pPr>
+      <w:r>
+        <w:rPr>
+          <w:rFonts w:ascii="Poppins" w:hAnsi="Poppins" w:cs="Poppins"/>
+          <w:sz w:val="22"/>
+          <w:szCs w:val="22"/>
+        </w:rPr>
+        <w:t xml:space="preserve">En </w:t>
+      </w:r>
+      <w:proofErr w:type="spellStart"/>
+      <w:r>
+        <w:rPr>
+          <w:rFonts w:ascii="Poppins" w:hAnsi="Poppins" w:cs="Poppins"/>
+          <w:sz w:val="22"/>
+          <w:szCs w:val="22"/>
+        </w:rPr>
+        <w:t>Webmin</w:t>
+      </w:r>
+      <w:proofErr w:type="spellEnd"/>
+      <w:r>
+        <w:rPr>
+          <w:rFonts w:ascii="Poppins" w:hAnsi="Poppins" w:cs="Poppins"/>
+          <w:sz w:val="22"/>
+          <w:szCs w:val="22"/>
+        </w:rPr>
+        <w:t xml:space="preserve"> : Sistema -&gt; Paquetes de Software -&gt;  pestaña Instalar un nuevo paquete -&gt; </w:t>
       </w:r>
       <w:r>
         <w:rPr>
@@ -71,6 +112,7 @@
       <w:r>
         <w:rPr>
           <w:rFonts w:ascii="Poppins" w:hAnsi="Poppins" w:cs="Poppins"/>
+          <w:noProof/>
           <w:sz w:val="22"/>
           <w:szCs w:val="22"/>
         </w:rPr>
@@ -125,20 +167,31 @@
           <w:sz w:val="22"/>
           <w:szCs w:val="22"/>
         </w:rPr>
-        <w:t>Se abrirá un buscado donde buscaremos vsftpd</w:t>
-      </w:r>
-    </w:p>
-    <w:p>
-      <w:pPr>
-        <w:rPr>
-          <w:rFonts w:ascii="Poppins" w:hAnsi="Poppins" w:cs="Poppins"/>
-          <w:sz w:val="22"/>
-          <w:szCs w:val="22"/>
-        </w:rPr>
-      </w:pPr>
-      <w:r>
-        <w:rPr>
-          <w:rFonts w:ascii="Poppins" w:hAnsi="Poppins" w:cs="Poppins"/>
+        <w:t xml:space="preserve">Se abrirá un buscado donde buscaremos </w:t>
+      </w:r>
+      <w:proofErr w:type="spellStart"/>
+      <w:r>
+        <w:rPr>
+          <w:rFonts w:ascii="Poppins" w:hAnsi="Poppins" w:cs="Poppins"/>
+          <w:sz w:val="22"/>
+          <w:szCs w:val="22"/>
+        </w:rPr>
+        <w:t>vsftpd</w:t>
+      </w:r>
+      <w:proofErr w:type="spellEnd"/>
+    </w:p>
+    <w:p>
+      <w:pPr>
+        <w:rPr>
+          <w:rFonts w:ascii="Poppins" w:hAnsi="Poppins" w:cs="Poppins"/>
+          <w:sz w:val="22"/>
+          <w:szCs w:val="22"/>
+        </w:rPr>
+      </w:pPr>
+      <w:r>
+        <w:rPr>
+          <w:rFonts w:ascii="Poppins" w:hAnsi="Poppins" w:cs="Poppins"/>
+          <w:noProof/>
           <w:sz w:val="22"/>
           <w:szCs w:val="22"/>
         </w:rPr>
@@ -193,20 +246,31 @@
           <w:sz w:val="22"/>
           <w:szCs w:val="22"/>
         </w:rPr>
-        <w:t>Aparecerá una lista de opciones y elegimos la de vsftpd</w:t>
-      </w:r>
-    </w:p>
-    <w:p>
-      <w:pPr>
-        <w:rPr>
-          <w:rFonts w:ascii="Poppins" w:hAnsi="Poppins" w:cs="Poppins"/>
-          <w:sz w:val="22"/>
-          <w:szCs w:val="22"/>
-        </w:rPr>
-      </w:pPr>
-      <w:r>
-        <w:rPr>
-          <w:rFonts w:ascii="Poppins" w:hAnsi="Poppins" w:cs="Poppins"/>
+        <w:t xml:space="preserve">Aparecerá una lista de opciones y elegimos la de </w:t>
+      </w:r>
+      <w:proofErr w:type="spellStart"/>
+      <w:r>
+        <w:rPr>
+          <w:rFonts w:ascii="Poppins" w:hAnsi="Poppins" w:cs="Poppins"/>
+          <w:sz w:val="22"/>
+          <w:szCs w:val="22"/>
+        </w:rPr>
+        <w:t>vsftpd</w:t>
+      </w:r>
+      <w:proofErr w:type="spellEnd"/>
+    </w:p>
+    <w:p>
+      <w:pPr>
+        <w:rPr>
+          <w:rFonts w:ascii="Poppins" w:hAnsi="Poppins" w:cs="Poppins"/>
+          <w:sz w:val="22"/>
+          <w:szCs w:val="22"/>
+        </w:rPr>
+      </w:pPr>
+      <w:r>
+        <w:rPr>
+          <w:rFonts w:ascii="Poppins" w:hAnsi="Poppins" w:cs="Poppins"/>
+          <w:noProof/>
           <w:sz w:val="22"/>
           <w:szCs w:val="22"/>
         </w:rPr>
@@ -276,6 +340,7 @@
       <w:r>
         <w:rPr>
           <w:rFonts w:ascii="Poppins" w:hAnsi="Poppins" w:cs="Poppins"/>
+          <w:noProof/>
           <w:sz w:val="22"/>
           <w:szCs w:val="22"/>
         </w:rPr>
@@ -344,6 +409,7 @@
       <w:r>
         <w:rPr>
           <w:rFonts w:ascii="Poppins" w:hAnsi="Poppins" w:cs="Poppins"/>
+          <w:noProof/>
           <w:sz w:val="22"/>
           <w:szCs w:val="22"/>
         </w:rPr>
@@ -500,6 +566,7 @@
       <w:r>
         <w:rPr>
           <w:rFonts w:ascii="Poppins" w:hAnsi="Poppins" w:cs="Poppins"/>
+          <w:noProof/>
           <w:sz w:val="22"/>
           <w:szCs w:val="22"/>
         </w:rPr>
@@ -554,6 +621,7 @@
           <w:sz w:val="22"/>
           <w:szCs w:val="22"/>
         </w:rPr>
+        <w:lastRenderedPageBreak/>
         <w:t>El módulo no se encuentra ni en l</w:t>
       </w:r>
       <w:r>
@@ -664,6 +732,7 @@
       <w:r>
         <w:rPr>
           <w:rFonts w:ascii="Poppins" w:hAnsi="Poppins" w:cs="Poppins"/>
+          <w:noProof/>
           <w:sz w:val="22"/>
           <w:szCs w:val="22"/>
         </w:rPr>
@@ -718,7 +787,43 @@
           <w:sz w:val="22"/>
           <w:szCs w:val="22"/>
         </w:rPr>
-        <w:t xml:space="preserve">El módulo vsftpd no se instala por defecto en webmin, para realizar la instalación hay que navegar a </w:t>
+        <w:t xml:space="preserve">El módulo </w:t>
+      </w:r>
+      <w:proofErr w:type="spellStart"/>
+      <w:r>
+        <w:rPr>
+          <w:rFonts w:ascii="Poppins" w:hAnsi="Poppins" w:cs="Poppins"/>
+          <w:sz w:val="22"/>
+          <w:szCs w:val="22"/>
+        </w:rPr>
+        <w:t>vsftpd</w:t>
+      </w:r>
+      <w:proofErr w:type="spellEnd"/>
+      <w:r>
+        <w:rPr>
+          <w:rFonts w:ascii="Poppins" w:hAnsi="Poppins" w:cs="Poppins"/>
+          <w:sz w:val="22"/>
+          <w:szCs w:val="22"/>
+        </w:rPr>
+        <w:t xml:space="preserve"> no se instala por defecto en </w:t>
+      </w:r>
+      <w:proofErr w:type="spellStart"/>
+      <w:r>
+        <w:rPr>
+          <w:rFonts w:ascii="Poppins" w:hAnsi="Poppins" w:cs="Poppins"/>
+          <w:sz w:val="22"/>
+          <w:szCs w:val="22"/>
+        </w:rPr>
+        <w:t>webmin</w:t>
+      </w:r>
+      <w:proofErr w:type="spellEnd"/>
+      <w:r>
+        <w:rPr>
+          <w:rFonts w:ascii="Poppins" w:hAnsi="Poppins" w:cs="Poppins"/>
+          <w:sz w:val="22"/>
+          <w:szCs w:val="22"/>
+        </w:rPr>
+        <w:t xml:space="preserve">, para realizar la instalación hay que navegar a </w:t>
       </w:r>
       <w:hyperlink r:id="rId12" w:history="1">
         <w:r>
@@ -748,13 +853,23 @@
           <w:szCs w:val="22"/>
         </w:rPr>
       </w:pPr>
-      <w:r>
-        <w:rPr>
-          <w:rFonts w:ascii="Poppins" w:hAnsi="Poppins" w:cs="Poppins"/>
-          <w:sz w:val="22"/>
-          <w:szCs w:val="22"/>
-        </w:rPr>
-        <w:t>Third-party modules</w:t>
+      <w:proofErr w:type="spellStart"/>
+      <w:r>
+        <w:rPr>
+          <w:rFonts w:ascii="Poppins" w:hAnsi="Poppins" w:cs="Poppins"/>
+          <w:sz w:val="22"/>
+          <w:szCs w:val="22"/>
+        </w:rPr>
+        <w:t>Third-party</w:t>
+      </w:r>
+      <w:proofErr w:type="spellEnd"/>
+      <w:r>
+        <w:rPr>
+          <w:rFonts w:ascii="Poppins" w:hAnsi="Poppins" w:cs="Poppins"/>
+          <w:sz w:val="22"/>
+          <w:szCs w:val="22"/>
+        </w:rPr>
+        <w:t xml:space="preserve"> modules</w:t>
       </w:r>
       <w:r>
         <w:rPr>
@@ -776,42 +891,15 @@
       <w:r>
         <w:rPr>
           <w:rFonts w:ascii="Poppins" w:hAnsi="Poppins" w:cs="Poppins"/>
-          <w:sz w:val="22"/>
-          <w:szCs w:val="22"/>
-        </w:rPr>
-        <w:t xml:space="preserve">Si existe </w:t>
-      </w:r>
-      <w:hyperlink r:id="rId13" w:history="1">
-        <w:r>
-          <w:rPr>
-            <w:rStyle w:val="Hipervnculo"/>
-            <w:rFonts w:ascii="Poppins" w:hAnsi="Poppins" w:cs="Poppins"/>
-            <w:sz w:val="22"/>
-            <w:szCs w:val="22"/>
-          </w:rPr>
-          <w:t>https://www.webmin.com/cgi-bin/search_third.cgi?search=vsftp</w:t>
-        </w:r>
-      </w:hyperlink>
-    </w:p>
-    <w:p>
-      <w:pPr>
-        <w:rPr>
-          <w:rFonts w:ascii="Poppins" w:hAnsi="Poppins" w:cs="Poppins"/>
-          <w:sz w:val="22"/>
-          <w:szCs w:val="22"/>
-        </w:rPr>
-      </w:pPr>
-      <w:r>
-        <w:rPr>
-          <w:rFonts w:ascii="Poppins" w:hAnsi="Poppins" w:cs="Poppins"/>
+          <w:noProof/>
           <w:sz w:val="22"/>
           <w:szCs w:val="22"/>
         </w:rPr>
         <w:drawing>
-          <wp:inline distT="0" distB="0" distL="0" distR="0" wp14:anchorId="253ABBA9" wp14:editId="5AE420E0">
-            <wp:extent cx="5400040" cy="3547110"/>
+          <wp:inline distT="0" distB="0" distL="0" distR="0" wp14:anchorId="07A860C3" wp14:editId="23CCC505">
+            <wp:extent cx="5400040" cy="2653030"/>
             <wp:effectExtent l="0" t="0" r="0" b="0"/>
-            <wp:docPr id="785429413" name="Imagen 1"/>
+            <wp:docPr id="500477830" name="Imagen 1"/>
             <wp:cNvGraphicFramePr>
               <a:graphicFrameLocks xmlns:a="http://schemas.openxmlformats.org/drawingml/2006/main" noChangeAspect="1"/>
             </wp:cNvGraphicFramePr>
@@ -819,7 +907,68 @@
               <a:graphicData uri="http://schemas.openxmlformats.org/drawingml/2006/picture">
                 <pic:pic xmlns:pic="http://schemas.openxmlformats.org/drawingml/2006/picture">
                   <pic:nvPicPr>
-                    <pic:cNvPr id="785429413" name=""/>
+                    <pic:cNvPr id="500477830" name=""/>
+                    <pic:cNvPicPr/>
+                  </pic:nvPicPr>
+                  <pic:blipFill>
+                    <a:blip r:embed="rId13"/>
+                    <a:stretch>
+                      <a:fillRect/>
+                    </a:stretch>
+                  </pic:blipFill>
+                  <pic:spPr>
+                    <a:xfrm>
+                      <a:off x="0" y="0"/>
+                      <a:ext cx="5400040" cy="2653030"/>
+                    </a:xfrm>
+                    <a:prstGeom prst="rect">
+                      <a:avLst/>
+                    </a:prstGeom>
+                  </pic:spPr>
+                </pic:pic>
+              </a:graphicData>
+            </a:graphic>
+          </wp:inline>
+        </w:drawing>
+      </w:r>
+    </w:p>
+    <w:p>
+      <w:pPr>
+        <w:rPr>
+          <w:rFonts w:ascii="Poppins" w:hAnsi="Poppins" w:cs="Poppins"/>
+          <w:sz w:val="22"/>
+          <w:szCs w:val="22"/>
+        </w:rPr>
+      </w:pPr>
+    </w:p>
+    <w:p>
+      <w:pPr>
+        <w:rPr>
+          <w:rFonts w:ascii="Poppins" w:hAnsi="Poppins" w:cs="Poppins"/>
+          <w:sz w:val="22"/>
+          <w:szCs w:val="22"/>
+        </w:rPr>
+      </w:pPr>
+      <w:r>
+        <w:rPr>
+          <w:rFonts w:ascii="Poppins" w:hAnsi="Poppins" w:cs="Poppins"/>
+          <w:noProof/>
+          <w:sz w:val="22"/>
+          <w:szCs w:val="22"/>
+        </w:rPr>
+        <w:drawing>
+          <wp:inline distT="0" distB="0" distL="0" distR="0" wp14:anchorId="472E2D6E" wp14:editId="32538AC8">
+            <wp:extent cx="5400040" cy="2356485"/>
+            <wp:effectExtent l="0" t="0" r="0" b="5715"/>
+            <wp:docPr id="1936783629" name="Imagen 1"/>
+            <wp:cNvGraphicFramePr>
+              <a:graphicFrameLocks xmlns:a="http://schemas.openxmlformats.org/drawingml/2006/main" noChangeAspect="1"/>
+            </wp:cNvGraphicFramePr>
+            <a:graphic xmlns:a="http://schemas.openxmlformats.org/drawingml/2006/main">
+              <a:graphicData uri="http://schemas.openxmlformats.org/drawingml/2006/picture">
+                <pic:pic xmlns:pic="http://schemas.openxmlformats.org/drawingml/2006/picture">
+                  <pic:nvPicPr>
+                    <pic:cNvPr id="1936783629" name=""/>
                     <pic:cNvPicPr/>
                   </pic:nvPicPr>
                   <pic:blipFill>
@@ -831,7 +980,7 @@
                   <pic:spPr>
                     <a:xfrm>
                       <a:off x="0" y="0"/>
-                      <a:ext cx="5400040" cy="3547110"/>
+                      <a:ext cx="5400040" cy="2356485"/>
                     </a:xfrm>
                     <a:prstGeom prst="rect">
                       <a:avLst/>
@@ -848,13 +997,209 @@
       <w:pPr>
         <w:rPr>
           <w:rFonts w:ascii="Poppins" w:hAnsi="Poppins" w:cs="Poppins"/>
+          <w:sz w:val="22"/>
+          <w:szCs w:val="22"/>
+        </w:rPr>
+      </w:pPr>
+      <w:r>
+        <w:rPr>
+          <w:noProof/>
+        </w:rPr>
+        <w:lastRenderedPageBreak/>
+        <w:drawing>
+          <wp:inline distT="0" distB="0" distL="0" distR="0" wp14:anchorId="59294E95" wp14:editId="03445251">
+            <wp:extent cx="5400040" cy="2236470"/>
+            <wp:effectExtent l="0" t="0" r="0" b="0"/>
+            <wp:docPr id="728177347" name="Imagen 1"/>
+            <wp:cNvGraphicFramePr>
+              <a:graphicFrameLocks xmlns:a="http://schemas.openxmlformats.org/drawingml/2006/main" noChangeAspect="1"/>
+            </wp:cNvGraphicFramePr>
+            <a:graphic xmlns:a="http://schemas.openxmlformats.org/drawingml/2006/main">
+              <a:graphicData uri="http://schemas.openxmlformats.org/drawingml/2006/picture">
+                <pic:pic xmlns:pic="http://schemas.openxmlformats.org/drawingml/2006/picture">
+                  <pic:nvPicPr>
+                    <pic:cNvPr id="728177347" name=""/>
+                    <pic:cNvPicPr/>
+                  </pic:nvPicPr>
+                  <pic:blipFill>
+                    <a:blip r:embed="rId15"/>
+                    <a:stretch>
+                      <a:fillRect/>
+                    </a:stretch>
+                  </pic:blipFill>
+                  <pic:spPr>
+                    <a:xfrm>
+                      <a:off x="0" y="0"/>
+                      <a:ext cx="5400040" cy="2236470"/>
+                    </a:xfrm>
+                    <a:prstGeom prst="rect">
+                      <a:avLst/>
+                    </a:prstGeom>
+                  </pic:spPr>
+                </pic:pic>
+              </a:graphicData>
+            </a:graphic>
+          </wp:inline>
+        </w:drawing>
+      </w:r>
+    </w:p>
+    <w:p>
+      <w:pPr>
+        <w:rPr>
+          <w:rFonts w:ascii="Poppins" w:hAnsi="Poppins" w:cs="Poppins"/>
+          <w:sz w:val="22"/>
+          <w:szCs w:val="22"/>
+        </w:rPr>
+      </w:pPr>
+    </w:p>
+    <w:p>
+      <w:pPr>
+        <w:rPr>
+          <w:rFonts w:ascii="Poppins" w:hAnsi="Poppins" w:cs="Poppins"/>
+          <w:sz w:val="22"/>
+          <w:szCs w:val="22"/>
+        </w:rPr>
+      </w:pPr>
+    </w:p>
+    <w:p>
+      <w:pPr>
+        <w:rPr>
+          <w:rFonts w:ascii="Poppins" w:hAnsi="Poppins" w:cs="Poppins"/>
+          <w:sz w:val="22"/>
+          <w:szCs w:val="22"/>
+        </w:rPr>
+      </w:pPr>
+      <w:r>
+        <w:rPr>
+          <w:noProof/>
+        </w:rPr>
+        <w:drawing>
+          <wp:inline distT="0" distB="0" distL="0" distR="0" wp14:anchorId="240F9788" wp14:editId="597E50C8">
+            <wp:extent cx="5400040" cy="2335530"/>
+            <wp:effectExtent l="0" t="0" r="0" b="7620"/>
+            <wp:docPr id="1472254611" name="Imagen 1"/>
+            <wp:cNvGraphicFramePr>
+              <a:graphicFrameLocks xmlns:a="http://schemas.openxmlformats.org/drawingml/2006/main" noChangeAspect="1"/>
+            </wp:cNvGraphicFramePr>
+            <a:graphic xmlns:a="http://schemas.openxmlformats.org/drawingml/2006/main">
+              <a:graphicData uri="http://schemas.openxmlformats.org/drawingml/2006/picture">
+                <pic:pic xmlns:pic="http://schemas.openxmlformats.org/drawingml/2006/picture">
+                  <pic:nvPicPr>
+                    <pic:cNvPr id="1472254611" name=""/>
+                    <pic:cNvPicPr/>
+                  </pic:nvPicPr>
+                  <pic:blipFill>
+                    <a:blip r:embed="rId16"/>
+                    <a:stretch>
+                      <a:fillRect/>
+                    </a:stretch>
+                  </pic:blipFill>
+                  <pic:spPr>
+                    <a:xfrm>
+                      <a:off x="0" y="0"/>
+                      <a:ext cx="5400040" cy="2335530"/>
+                    </a:xfrm>
+                    <a:prstGeom prst="rect">
+                      <a:avLst/>
+                    </a:prstGeom>
+                  </pic:spPr>
+                </pic:pic>
+              </a:graphicData>
+            </a:graphic>
+          </wp:inline>
+        </w:drawing>
+      </w:r>
+    </w:p>
+    <w:p>
+      <w:pPr>
+        <w:rPr>
+          <w:rFonts w:ascii="Poppins" w:hAnsi="Poppins" w:cs="Poppins"/>
+          <w:sz w:val="22"/>
+          <w:szCs w:val="22"/>
+        </w:rPr>
+      </w:pPr>
+    </w:p>
+    <w:p>
+      <w:pPr>
+        <w:rPr>
+          <w:rFonts w:ascii="Poppins" w:hAnsi="Poppins" w:cs="Poppins"/>
+          <w:sz w:val="22"/>
+          <w:szCs w:val="22"/>
+        </w:rPr>
+      </w:pPr>
+      <w:r>
+        <w:rPr>
+          <w:rFonts w:ascii="Poppins" w:hAnsi="Poppins" w:cs="Poppins"/>
+          <w:sz w:val="22"/>
+          <w:szCs w:val="22"/>
+        </w:rPr>
+        <w:t>CREO USUARIO ANOMINO</w:t>
+      </w:r>
+    </w:p>
+    <w:p>
+      <w:pPr>
+        <w:rPr>
+          <w:rFonts w:ascii="Poppins" w:hAnsi="Poppins" w:cs="Poppins"/>
+          <w:sz w:val="22"/>
+          <w:szCs w:val="22"/>
+        </w:rPr>
+      </w:pPr>
+      <w:r>
+        <w:rPr>
+          <w:rFonts w:ascii="Poppins" w:hAnsi="Poppins" w:cs="Poppins"/>
+          <w:sz w:val="22"/>
+          <w:szCs w:val="22"/>
+        </w:rPr>
+        <w:drawing>
+          <wp:inline distT="0" distB="0" distL="0" distR="0" wp14:anchorId="2E9C4130" wp14:editId="236F5DAA">
+            <wp:extent cx="5400040" cy="2265045"/>
+            <wp:effectExtent l="0" t="0" r="0" b="1905"/>
+            <wp:docPr id="732718484" name="Imagen 1"/>
+            <wp:cNvGraphicFramePr>
+              <a:graphicFrameLocks xmlns:a="http://schemas.openxmlformats.org/drawingml/2006/main" noChangeAspect="1"/>
+            </wp:cNvGraphicFramePr>
+            <a:graphic xmlns:a="http://schemas.openxmlformats.org/drawingml/2006/main">
+              <a:graphicData uri="http://schemas.openxmlformats.org/drawingml/2006/picture">
+                <pic:pic xmlns:pic="http://schemas.openxmlformats.org/drawingml/2006/picture">
+                  <pic:nvPicPr>
+                    <pic:cNvPr id="732718484" name=""/>
+                    <pic:cNvPicPr/>
+                  </pic:nvPicPr>
+                  <pic:blipFill>
+                    <a:blip r:embed="rId17"/>
+                    <a:stretch>
+                      <a:fillRect/>
+                    </a:stretch>
+                  </pic:blipFill>
+                  <pic:spPr>
+                    <a:xfrm>
+                      <a:off x="0" y="0"/>
+                      <a:ext cx="5400040" cy="2265045"/>
+                    </a:xfrm>
+                    <a:prstGeom prst="rect">
+                      <a:avLst/>
+                    </a:prstGeom>
+                  </pic:spPr>
+                </pic:pic>
+              </a:graphicData>
+            </a:graphic>
+          </wp:inline>
+        </w:drawing>
+      </w:r>
+    </w:p>
+    <w:p>
+      <w:pPr>
+        <w:rPr>
+          <w:rFonts w:ascii="Poppins" w:hAnsi="Poppins" w:cs="Poppins"/>
           <w:b/>
           <w:bCs/>
           <w:sz w:val="22"/>
           <w:szCs w:val="22"/>
         </w:rPr>
       </w:pPr>
-      <w:r>
+    </w:p>
+    <w:p>
+      <w:pPr>
         <w:rPr>
           <w:rFonts w:ascii="Poppins" w:hAnsi="Poppins" w:cs="Poppins"/>
           <w:b/>
@@ -862,37 +1207,8 @@
           <w:sz w:val="22"/>
           <w:szCs w:val="22"/>
         </w:rPr>
-        <w:t>Paso 2: Usuarios anónimos</w:t>
-      </w:r>
-    </w:p>
-    <w:p>
-      <w:pPr>
-        <w:rPr>
-          <w:rFonts w:ascii="Poppins" w:hAnsi="Poppins" w:cs="Poppins"/>
-          <w:sz w:val="22"/>
-          <w:szCs w:val="22"/>
-        </w:rPr>
-      </w:pPr>
-      <w:r>
-        <w:rPr>
-          <w:rFonts w:ascii="Poppins" w:hAnsi="Poppins" w:cs="Poppins"/>
-          <w:sz w:val="22"/>
-          <w:szCs w:val="22"/>
-        </w:rPr>
-        <w:t>Sólo serán admitidas la entrada de usuarios anónimos.</w:t>
-      </w:r>
-    </w:p>
-    <w:p>
-      <w:pPr>
-        <w:rPr>
-          <w:rFonts w:ascii="Poppins" w:hAnsi="Poppins" w:cs="Poppins"/>
-          <w:sz w:val="22"/>
-          <w:szCs w:val="22"/>
-        </w:rPr>
-      </w:pPr>
-    </w:p>
-    <w:p>
-      <w:pPr>
+      </w:pPr>
+      <w:r>
         <w:rPr>
           <w:rFonts w:ascii="Poppins" w:hAnsi="Poppins" w:cs="Poppins"/>
           <w:b/>
@@ -900,7 +1216,741 @@
           <w:sz w:val="22"/>
           <w:szCs w:val="22"/>
         </w:rPr>
-      </w:pPr>
+        <w:lastRenderedPageBreak/>
+        <w:t>Paso 2: Usuarios anónimos</w:t>
+      </w:r>
+    </w:p>
+    <w:p>
+      <w:pPr>
+        <w:rPr>
+          <w:rFonts w:ascii="Poppins" w:hAnsi="Poppins" w:cs="Poppins"/>
+          <w:sz w:val="22"/>
+          <w:szCs w:val="22"/>
+        </w:rPr>
+      </w:pPr>
+      <w:r>
+        <w:rPr>
+          <w:rFonts w:ascii="Poppins" w:hAnsi="Poppins" w:cs="Poppins"/>
+          <w:sz w:val="22"/>
+          <w:szCs w:val="22"/>
+        </w:rPr>
+        <w:t>Sólo serán admitidas la entrada de usuarios anónimos.</w:t>
+      </w:r>
+    </w:p>
+    <w:p>
+      <w:pPr>
+        <w:rPr>
+          <w:rFonts w:ascii="Poppins" w:hAnsi="Poppins" w:cs="Poppins"/>
+          <w:sz w:val="22"/>
+          <w:szCs w:val="22"/>
+        </w:rPr>
+      </w:pPr>
+      <w:r>
+        <w:rPr>
+          <w:rFonts w:ascii="Poppins" w:hAnsi="Poppins" w:cs="Poppins"/>
+          <w:sz w:val="22"/>
+          <w:szCs w:val="22"/>
+        </w:rPr>
+        <w:t># 1. Habilitar solo acceso anónimo</w:t>
+      </w:r>
+    </w:p>
+    <w:p>
+      <w:pPr>
+        <w:rPr>
+          <w:rFonts w:ascii="Poppins" w:hAnsi="Poppins" w:cs="Poppins"/>
+          <w:sz w:val="22"/>
+          <w:szCs w:val="22"/>
+        </w:rPr>
+      </w:pPr>
+      <w:proofErr w:type="spellStart"/>
+      <w:r>
+        <w:rPr>
+          <w:rFonts w:ascii="Poppins" w:hAnsi="Poppins" w:cs="Poppins"/>
+          <w:sz w:val="22"/>
+          <w:szCs w:val="22"/>
+        </w:rPr>
+        <w:t>anonymous_enable</w:t>
+      </w:r>
+      <w:proofErr w:type="spellEnd"/>
+      <w:r>
+        <w:rPr>
+          <w:rFonts w:ascii="Poppins" w:hAnsi="Poppins" w:cs="Poppins"/>
+          <w:sz w:val="22"/>
+          <w:szCs w:val="22"/>
+        </w:rPr>
+        <w:t>=YES</w:t>
+      </w:r>
+    </w:p>
+    <w:p>
+      <w:pPr>
+        <w:rPr>
+          <w:rFonts w:ascii="Poppins" w:hAnsi="Poppins" w:cs="Poppins"/>
+          <w:sz w:val="22"/>
+          <w:szCs w:val="22"/>
+        </w:rPr>
+      </w:pPr>
+      <w:proofErr w:type="spellStart"/>
+      <w:r>
+        <w:rPr>
+          <w:rFonts w:ascii="Poppins" w:hAnsi="Poppins" w:cs="Poppins"/>
+          <w:sz w:val="22"/>
+          <w:szCs w:val="22"/>
+        </w:rPr>
+        <w:t>local_enable</w:t>
+      </w:r>
+      <w:proofErr w:type="spellEnd"/>
+      <w:r>
+        <w:rPr>
+          <w:rFonts w:ascii="Poppins" w:hAnsi="Poppins" w:cs="Poppins"/>
+          <w:sz w:val="22"/>
+          <w:szCs w:val="22"/>
+        </w:rPr>
+        <w:t>=NO</w:t>
+      </w:r>
+    </w:p>
+    <w:p>
+      <w:pPr>
+        <w:rPr>
+          <w:rFonts w:ascii="Poppins" w:hAnsi="Poppins" w:cs="Poppins"/>
+          <w:sz w:val="22"/>
+          <w:szCs w:val="22"/>
+        </w:rPr>
+      </w:pPr>
+    </w:p>
+    <w:p>
+      <w:pPr>
+        <w:rPr>
+          <w:rFonts w:ascii="Poppins" w:hAnsi="Poppins" w:cs="Poppins"/>
+          <w:sz w:val="22"/>
+          <w:szCs w:val="22"/>
+        </w:rPr>
+      </w:pPr>
+      <w:r>
+        <w:rPr>
+          <w:rFonts w:ascii="Poppins" w:hAnsi="Poppins" w:cs="Poppins"/>
+          <w:sz w:val="22"/>
+          <w:szCs w:val="22"/>
+        </w:rPr>
+        <w:t># 2. Permitir solo lectura (sin subir archivos ni modificar directorios)</w:t>
+      </w:r>
+    </w:p>
+    <w:p>
+      <w:pPr>
+        <w:rPr>
+          <w:rFonts w:ascii="Poppins" w:hAnsi="Poppins" w:cs="Poppins"/>
+          <w:sz w:val="22"/>
+          <w:szCs w:val="22"/>
+        </w:rPr>
+      </w:pPr>
+      <w:proofErr w:type="spellStart"/>
+      <w:r>
+        <w:rPr>
+          <w:rFonts w:ascii="Poppins" w:hAnsi="Poppins" w:cs="Poppins"/>
+          <w:sz w:val="22"/>
+          <w:szCs w:val="22"/>
+        </w:rPr>
+        <w:t>write_enable</w:t>
+      </w:r>
+      <w:proofErr w:type="spellEnd"/>
+      <w:r>
+        <w:rPr>
+          <w:rFonts w:ascii="Poppins" w:hAnsi="Poppins" w:cs="Poppins"/>
+          <w:sz w:val="22"/>
+          <w:szCs w:val="22"/>
+        </w:rPr>
+        <w:t>=NO</w:t>
+      </w:r>
+    </w:p>
+    <w:p>
+      <w:pPr>
+        <w:rPr>
+          <w:rFonts w:ascii="Poppins" w:hAnsi="Poppins" w:cs="Poppins"/>
+          <w:sz w:val="22"/>
+          <w:szCs w:val="22"/>
+        </w:rPr>
+      </w:pPr>
+      <w:proofErr w:type="spellStart"/>
+      <w:r>
+        <w:rPr>
+          <w:rFonts w:ascii="Poppins" w:hAnsi="Poppins" w:cs="Poppins"/>
+          <w:sz w:val="22"/>
+          <w:szCs w:val="22"/>
+        </w:rPr>
+        <w:t>anon_upload_enable</w:t>
+      </w:r>
+      <w:proofErr w:type="spellEnd"/>
+      <w:r>
+        <w:rPr>
+          <w:rFonts w:ascii="Poppins" w:hAnsi="Poppins" w:cs="Poppins"/>
+          <w:sz w:val="22"/>
+          <w:szCs w:val="22"/>
+        </w:rPr>
+        <w:t>=NO</w:t>
+      </w:r>
+    </w:p>
+    <w:p>
+      <w:pPr>
+        <w:rPr>
+          <w:rFonts w:ascii="Poppins" w:hAnsi="Poppins" w:cs="Poppins"/>
+          <w:sz w:val="22"/>
+          <w:szCs w:val="22"/>
+        </w:rPr>
+      </w:pPr>
+      <w:proofErr w:type="spellStart"/>
+      <w:r>
+        <w:rPr>
+          <w:rFonts w:ascii="Poppins" w:hAnsi="Poppins" w:cs="Poppins"/>
+          <w:sz w:val="22"/>
+          <w:szCs w:val="22"/>
+        </w:rPr>
+        <w:t>anon_mkdir_write_enable</w:t>
+      </w:r>
+      <w:proofErr w:type="spellEnd"/>
+      <w:r>
+        <w:rPr>
+          <w:rFonts w:ascii="Poppins" w:hAnsi="Poppins" w:cs="Poppins"/>
+          <w:sz w:val="22"/>
+          <w:szCs w:val="22"/>
+        </w:rPr>
+        <w:t>=NO</w:t>
+      </w:r>
+    </w:p>
+    <w:p>
+      <w:pPr>
+        <w:rPr>
+          <w:rFonts w:ascii="Poppins" w:hAnsi="Poppins" w:cs="Poppins"/>
+          <w:sz w:val="22"/>
+          <w:szCs w:val="22"/>
+        </w:rPr>
+      </w:pPr>
+      <w:proofErr w:type="spellStart"/>
+      <w:r>
+        <w:rPr>
+          <w:rFonts w:ascii="Poppins" w:hAnsi="Poppins" w:cs="Poppins"/>
+          <w:sz w:val="22"/>
+          <w:szCs w:val="22"/>
+        </w:rPr>
+        <w:t>anon_other_write_enable</w:t>
+      </w:r>
+      <w:proofErr w:type="spellEnd"/>
+      <w:r>
+        <w:rPr>
+          <w:rFonts w:ascii="Poppins" w:hAnsi="Poppins" w:cs="Poppins"/>
+          <w:sz w:val="22"/>
+          <w:szCs w:val="22"/>
+        </w:rPr>
+        <w:t>=NO</w:t>
+      </w:r>
+    </w:p>
+    <w:p>
+      <w:pPr>
+        <w:rPr>
+          <w:rFonts w:ascii="Poppins" w:hAnsi="Poppins" w:cs="Poppins"/>
+          <w:sz w:val="22"/>
+          <w:szCs w:val="22"/>
+        </w:rPr>
+      </w:pPr>
+    </w:p>
+    <w:p>
+      <w:pPr>
+        <w:rPr>
+          <w:rFonts w:ascii="Poppins" w:hAnsi="Poppins" w:cs="Poppins"/>
+          <w:sz w:val="22"/>
+          <w:szCs w:val="22"/>
+        </w:rPr>
+      </w:pPr>
+      <w:r>
+        <w:rPr>
+          <w:rFonts w:ascii="Poppins" w:hAnsi="Poppins" w:cs="Poppins"/>
+          <w:sz w:val="22"/>
+          <w:szCs w:val="22"/>
+        </w:rPr>
+        <w:t># 3. Restringir acceso al directorio FTP sin navegación externa</w:t>
+      </w:r>
+    </w:p>
+    <w:p>
+      <w:pPr>
+        <w:rPr>
+          <w:rFonts w:ascii="Poppins" w:hAnsi="Poppins" w:cs="Poppins"/>
+          <w:sz w:val="22"/>
+          <w:szCs w:val="22"/>
+        </w:rPr>
+      </w:pPr>
+      <w:proofErr w:type="spellStart"/>
+      <w:r>
+        <w:rPr>
+          <w:rFonts w:ascii="Poppins" w:hAnsi="Poppins" w:cs="Poppins"/>
+          <w:sz w:val="22"/>
+          <w:szCs w:val="22"/>
+        </w:rPr>
+        <w:t>chroot_local_user</w:t>
+      </w:r>
+      <w:proofErr w:type="spellEnd"/>
+      <w:r>
+        <w:rPr>
+          <w:rFonts w:ascii="Poppins" w:hAnsi="Poppins" w:cs="Poppins"/>
+          <w:sz w:val="22"/>
+          <w:szCs w:val="22"/>
+        </w:rPr>
+        <w:t>=YES</w:t>
+      </w:r>
+    </w:p>
+    <w:p>
+      <w:pPr>
+        <w:rPr>
+          <w:rFonts w:ascii="Poppins" w:hAnsi="Poppins" w:cs="Poppins"/>
+          <w:sz w:val="22"/>
+          <w:szCs w:val="22"/>
+        </w:rPr>
+      </w:pPr>
+      <w:proofErr w:type="spellStart"/>
+      <w:r>
+        <w:rPr>
+          <w:rFonts w:ascii="Poppins" w:hAnsi="Poppins" w:cs="Poppins"/>
+          <w:sz w:val="22"/>
+          <w:szCs w:val="22"/>
+        </w:rPr>
+        <w:t>chroot_list_enable</w:t>
+      </w:r>
+      <w:proofErr w:type="spellEnd"/>
+      <w:r>
+        <w:rPr>
+          <w:rFonts w:ascii="Poppins" w:hAnsi="Poppins" w:cs="Poppins"/>
+          <w:sz w:val="22"/>
+          <w:szCs w:val="22"/>
+        </w:rPr>
+        <w:t>=NO</w:t>
+      </w:r>
+    </w:p>
+    <w:p>
+      <w:pPr>
+        <w:rPr>
+          <w:rFonts w:ascii="Poppins" w:hAnsi="Poppins" w:cs="Poppins"/>
+          <w:sz w:val="22"/>
+          <w:szCs w:val="22"/>
+        </w:rPr>
+      </w:pPr>
+    </w:p>
+    <w:p>
+      <w:pPr>
+        <w:rPr>
+          <w:rFonts w:ascii="Poppins" w:hAnsi="Poppins" w:cs="Poppins"/>
+          <w:sz w:val="22"/>
+          <w:szCs w:val="22"/>
+        </w:rPr>
+      </w:pPr>
+      <w:r>
+        <w:rPr>
+          <w:rFonts w:ascii="Poppins" w:hAnsi="Poppins" w:cs="Poppins"/>
+          <w:sz w:val="22"/>
+          <w:szCs w:val="22"/>
+        </w:rPr>
+        <w:t># 4. Especificar la carpeta donde estarán los archivos disponibles para descargar</w:t>
+      </w:r>
+    </w:p>
+    <w:p>
+      <w:pPr>
+        <w:rPr>
+          <w:rFonts w:ascii="Poppins" w:hAnsi="Poppins" w:cs="Poppins"/>
+          <w:sz w:val="22"/>
+          <w:szCs w:val="22"/>
+        </w:rPr>
+      </w:pPr>
+      <w:proofErr w:type="spellStart"/>
+      <w:r>
+        <w:rPr>
+          <w:rFonts w:ascii="Poppins" w:hAnsi="Poppins" w:cs="Poppins"/>
+          <w:sz w:val="22"/>
+          <w:szCs w:val="22"/>
+        </w:rPr>
+        <w:t>anon_root</w:t>
+      </w:r>
+      <w:proofErr w:type="spellEnd"/>
+      <w:r>
+        <w:rPr>
+          <w:rFonts w:ascii="Poppins" w:hAnsi="Poppins" w:cs="Poppins"/>
+          <w:sz w:val="22"/>
+          <w:szCs w:val="22"/>
+        </w:rPr>
+        <w:t>=/</w:t>
+      </w:r>
+      <w:proofErr w:type="spellStart"/>
+      <w:r>
+        <w:rPr>
+          <w:rFonts w:ascii="Poppins" w:hAnsi="Poppins" w:cs="Poppins"/>
+          <w:sz w:val="22"/>
+          <w:szCs w:val="22"/>
+        </w:rPr>
+        <w:t>srv</w:t>
+      </w:r>
+      <w:proofErr w:type="spellEnd"/>
+      <w:r>
+        <w:rPr>
+          <w:rFonts w:ascii="Poppins" w:hAnsi="Poppins" w:cs="Poppins"/>
+          <w:sz w:val="22"/>
+          <w:szCs w:val="22"/>
+        </w:rPr>
+        <w:t>/ftp</w:t>
+      </w:r>
+    </w:p>
+    <w:p>
+      <w:pPr>
+        <w:rPr>
+          <w:rFonts w:ascii="Poppins" w:hAnsi="Poppins" w:cs="Poppins"/>
+          <w:sz w:val="22"/>
+          <w:szCs w:val="22"/>
+        </w:rPr>
+      </w:pPr>
+    </w:p>
+    <w:p>
+      <w:pPr>
+        <w:rPr>
+          <w:rFonts w:ascii="Poppins" w:hAnsi="Poppins" w:cs="Poppins"/>
+          <w:sz w:val="22"/>
+          <w:szCs w:val="22"/>
+        </w:rPr>
+      </w:pPr>
+      <w:r>
+        <w:rPr>
+          <w:rFonts w:ascii="Poppins" w:hAnsi="Poppins" w:cs="Poppins"/>
+          <w:sz w:val="22"/>
+          <w:szCs w:val="22"/>
+        </w:rPr>
+        <w:t># 5. Mejorar seguridad deshabilitando comandos potencialmente peligrosos</w:t>
+      </w:r>
+    </w:p>
+    <w:p>
+      <w:pPr>
+        <w:rPr>
+          <w:rFonts w:ascii="Poppins" w:hAnsi="Poppins" w:cs="Poppins"/>
+          <w:sz w:val="22"/>
+          <w:szCs w:val="22"/>
+        </w:rPr>
+      </w:pPr>
+      <w:proofErr w:type="spellStart"/>
+      <w:r>
+        <w:rPr>
+          <w:rFonts w:ascii="Poppins" w:hAnsi="Poppins" w:cs="Poppins"/>
+          <w:sz w:val="22"/>
+          <w:szCs w:val="22"/>
+        </w:rPr>
+        <w:t>secure_chroot_dir</w:t>
+      </w:r>
+      <w:proofErr w:type="spellEnd"/>
+      <w:r>
+        <w:rPr>
+          <w:rFonts w:ascii="Poppins" w:hAnsi="Poppins" w:cs="Poppins"/>
+          <w:sz w:val="22"/>
+          <w:szCs w:val="22"/>
+        </w:rPr>
+        <w:t>=/</w:t>
+      </w:r>
+      <w:proofErr w:type="spellStart"/>
+      <w:r>
+        <w:rPr>
+          <w:rFonts w:ascii="Poppins" w:hAnsi="Poppins" w:cs="Poppins"/>
+          <w:sz w:val="22"/>
+          <w:szCs w:val="22"/>
+        </w:rPr>
+        <w:t>var</w:t>
+      </w:r>
+      <w:proofErr w:type="spellEnd"/>
+      <w:r>
+        <w:rPr>
+          <w:rFonts w:ascii="Poppins" w:hAnsi="Poppins" w:cs="Poppins"/>
+          <w:sz w:val="22"/>
+          <w:szCs w:val="22"/>
+        </w:rPr>
+        <w:t>/run/</w:t>
+      </w:r>
+      <w:proofErr w:type="spellStart"/>
+      <w:r>
+        <w:rPr>
+          <w:rFonts w:ascii="Poppins" w:hAnsi="Poppins" w:cs="Poppins"/>
+          <w:sz w:val="22"/>
+          <w:szCs w:val="22"/>
+        </w:rPr>
+        <w:t>vsftpd</w:t>
+      </w:r>
+      <w:proofErr w:type="spellEnd"/>
+      <w:r>
+        <w:rPr>
+          <w:rFonts w:ascii="Poppins" w:hAnsi="Poppins" w:cs="Poppins"/>
+          <w:sz w:val="22"/>
+          <w:szCs w:val="22"/>
+        </w:rPr>
+        <w:t>/</w:t>
+      </w:r>
+      <w:proofErr w:type="spellStart"/>
+      <w:r>
+        <w:rPr>
+          <w:rFonts w:ascii="Poppins" w:hAnsi="Poppins" w:cs="Poppins"/>
+          <w:sz w:val="22"/>
+          <w:szCs w:val="22"/>
+        </w:rPr>
+        <w:t>empty</w:t>
+      </w:r>
+      <w:proofErr w:type="spellEnd"/>
+    </w:p>
+    <w:p>
+      <w:pPr>
+        <w:rPr>
+          <w:rFonts w:ascii="Poppins" w:hAnsi="Poppins" w:cs="Poppins"/>
+          <w:sz w:val="22"/>
+          <w:szCs w:val="22"/>
+        </w:rPr>
+      </w:pPr>
+      <w:proofErr w:type="spellStart"/>
+      <w:r>
+        <w:rPr>
+          <w:rFonts w:ascii="Poppins" w:hAnsi="Poppins" w:cs="Poppins"/>
+          <w:sz w:val="22"/>
+          <w:szCs w:val="22"/>
+        </w:rPr>
+        <w:t>dirlist_enable</w:t>
+      </w:r>
+      <w:proofErr w:type="spellEnd"/>
+      <w:r>
+        <w:rPr>
+          <w:rFonts w:ascii="Poppins" w:hAnsi="Poppins" w:cs="Poppins"/>
+          <w:sz w:val="22"/>
+          <w:szCs w:val="22"/>
+        </w:rPr>
+        <w:t>=YES</w:t>
+      </w:r>
+    </w:p>
+    <w:p>
+      <w:pPr>
+        <w:rPr>
+          <w:rFonts w:ascii="Poppins" w:hAnsi="Poppins" w:cs="Poppins"/>
+          <w:sz w:val="22"/>
+          <w:szCs w:val="22"/>
+        </w:rPr>
+      </w:pPr>
+      <w:proofErr w:type="spellStart"/>
+      <w:r>
+        <w:rPr>
+          <w:rFonts w:ascii="Poppins" w:hAnsi="Poppins" w:cs="Poppins"/>
+          <w:sz w:val="22"/>
+          <w:szCs w:val="22"/>
+        </w:rPr>
+        <w:t>download_enable</w:t>
+      </w:r>
+      <w:proofErr w:type="spellEnd"/>
+      <w:r>
+        <w:rPr>
+          <w:rFonts w:ascii="Poppins" w:hAnsi="Poppins" w:cs="Poppins"/>
+          <w:sz w:val="22"/>
+          <w:szCs w:val="22"/>
+        </w:rPr>
+        <w:t>=YES</w:t>
+      </w:r>
+    </w:p>
+    <w:p>
+      <w:pPr>
+        <w:rPr>
+          <w:rFonts w:ascii="Poppins" w:hAnsi="Poppins" w:cs="Poppins"/>
+          <w:sz w:val="22"/>
+          <w:szCs w:val="22"/>
+        </w:rPr>
+      </w:pPr>
+    </w:p>
+    <w:p>
+      <w:pPr>
+        <w:rPr>
+          <w:rFonts w:ascii="Poppins" w:hAnsi="Poppins" w:cs="Poppins"/>
+          <w:sz w:val="22"/>
+          <w:szCs w:val="22"/>
+        </w:rPr>
+      </w:pPr>
+      <w:r>
+        <w:rPr>
+          <w:rFonts w:ascii="Poppins" w:hAnsi="Poppins" w:cs="Poppins"/>
+          <w:sz w:val="22"/>
+          <w:szCs w:val="22"/>
+        </w:rPr>
+        <w:lastRenderedPageBreak/>
+        <w:t># 6. Limitar el acceso solo a FTP pasivo (para mejorar compatibilidad con firewalls)</w:t>
+      </w:r>
+    </w:p>
+    <w:p>
+      <w:pPr>
+        <w:rPr>
+          <w:rFonts w:ascii="Poppins" w:hAnsi="Poppins" w:cs="Poppins"/>
+          <w:sz w:val="22"/>
+          <w:szCs w:val="22"/>
+        </w:rPr>
+      </w:pPr>
+      <w:proofErr w:type="spellStart"/>
+      <w:r>
+        <w:rPr>
+          <w:rFonts w:ascii="Poppins" w:hAnsi="Poppins" w:cs="Poppins"/>
+          <w:sz w:val="22"/>
+          <w:szCs w:val="22"/>
+        </w:rPr>
+        <w:t>pasv_enable</w:t>
+      </w:r>
+      <w:proofErr w:type="spellEnd"/>
+      <w:r>
+        <w:rPr>
+          <w:rFonts w:ascii="Poppins" w:hAnsi="Poppins" w:cs="Poppins"/>
+          <w:sz w:val="22"/>
+          <w:szCs w:val="22"/>
+        </w:rPr>
+        <w:t>=YES</w:t>
+      </w:r>
+    </w:p>
+    <w:p>
+      <w:pPr>
+        <w:rPr>
+          <w:rFonts w:ascii="Poppins" w:hAnsi="Poppins" w:cs="Poppins"/>
+          <w:sz w:val="22"/>
+          <w:szCs w:val="22"/>
+        </w:rPr>
+      </w:pPr>
+      <w:proofErr w:type="spellStart"/>
+      <w:r>
+        <w:rPr>
+          <w:rFonts w:ascii="Poppins" w:hAnsi="Poppins" w:cs="Poppins"/>
+          <w:sz w:val="22"/>
+          <w:szCs w:val="22"/>
+        </w:rPr>
+        <w:t>pasv_min_port</w:t>
+      </w:r>
+      <w:proofErr w:type="spellEnd"/>
+      <w:r>
+        <w:rPr>
+          <w:rFonts w:ascii="Poppins" w:hAnsi="Poppins" w:cs="Poppins"/>
+          <w:sz w:val="22"/>
+          <w:szCs w:val="22"/>
+        </w:rPr>
+        <w:t>=40000</w:t>
+      </w:r>
+    </w:p>
+    <w:p>
+      <w:pPr>
+        <w:rPr>
+          <w:rFonts w:ascii="Poppins" w:hAnsi="Poppins" w:cs="Poppins"/>
+          <w:sz w:val="22"/>
+          <w:szCs w:val="22"/>
+        </w:rPr>
+      </w:pPr>
+      <w:proofErr w:type="spellStart"/>
+      <w:r>
+        <w:rPr>
+          <w:rFonts w:ascii="Poppins" w:hAnsi="Poppins" w:cs="Poppins"/>
+          <w:sz w:val="22"/>
+          <w:szCs w:val="22"/>
+        </w:rPr>
+        <w:t>pasv_max_port</w:t>
+      </w:r>
+      <w:proofErr w:type="spellEnd"/>
+      <w:r>
+        <w:rPr>
+          <w:rFonts w:ascii="Poppins" w:hAnsi="Poppins" w:cs="Poppins"/>
+          <w:sz w:val="22"/>
+          <w:szCs w:val="22"/>
+        </w:rPr>
+        <w:t>=50000</w:t>
+      </w:r>
+    </w:p>
+    <w:p>
+      <w:pPr>
+        <w:rPr>
+          <w:rFonts w:ascii="Poppins" w:hAnsi="Poppins" w:cs="Poppins"/>
+          <w:sz w:val="22"/>
+          <w:szCs w:val="22"/>
+        </w:rPr>
+      </w:pPr>
+    </w:p>
+    <w:p>
+      <w:pPr>
+        <w:rPr>
+          <w:rFonts w:ascii="Poppins" w:hAnsi="Poppins" w:cs="Poppins"/>
+          <w:sz w:val="22"/>
+          <w:szCs w:val="22"/>
+        </w:rPr>
+      </w:pPr>
+      <w:r>
+        <w:rPr>
+          <w:rFonts w:ascii="Poppins" w:hAnsi="Poppins" w:cs="Poppins"/>
+          <w:sz w:val="22"/>
+          <w:szCs w:val="22"/>
+        </w:rPr>
+        <w:t># 7. Opcional: Limitar el número de conexiones simultáneas</w:t>
+      </w:r>
+    </w:p>
+    <w:p>
+      <w:pPr>
+        <w:rPr>
+          <w:rFonts w:ascii="Poppins" w:hAnsi="Poppins" w:cs="Poppins"/>
+          <w:sz w:val="22"/>
+          <w:szCs w:val="22"/>
+        </w:rPr>
+      </w:pPr>
+      <w:proofErr w:type="spellStart"/>
+      <w:r>
+        <w:rPr>
+          <w:rFonts w:ascii="Poppins" w:hAnsi="Poppins" w:cs="Poppins"/>
+          <w:sz w:val="22"/>
+          <w:szCs w:val="22"/>
+        </w:rPr>
+        <w:t>max_clients</w:t>
+      </w:r>
+      <w:proofErr w:type="spellEnd"/>
+      <w:r>
+        <w:rPr>
+          <w:rFonts w:ascii="Poppins" w:hAnsi="Poppins" w:cs="Poppins"/>
+          <w:sz w:val="22"/>
+          <w:szCs w:val="22"/>
+        </w:rPr>
+        <w:t>=10</w:t>
+      </w:r>
+    </w:p>
+    <w:p>
+      <w:pPr>
+        <w:rPr>
+          <w:rFonts w:ascii="Poppins" w:hAnsi="Poppins" w:cs="Poppins"/>
+          <w:sz w:val="22"/>
+          <w:szCs w:val="22"/>
+        </w:rPr>
+      </w:pPr>
+      <w:proofErr w:type="spellStart"/>
+      <w:r>
+        <w:rPr>
+          <w:rFonts w:ascii="Poppins" w:hAnsi="Poppins" w:cs="Poppins"/>
+          <w:sz w:val="22"/>
+          <w:szCs w:val="22"/>
+        </w:rPr>
+        <w:t>max_per_ip</w:t>
+      </w:r>
+      <w:proofErr w:type="spellEnd"/>
+      <w:r>
+        <w:rPr>
+          <w:rFonts w:ascii="Poppins" w:hAnsi="Poppins" w:cs="Poppins"/>
+          <w:sz w:val="22"/>
+          <w:szCs w:val="22"/>
+        </w:rPr>
+        <w:t>=3</w:t>
+      </w:r>
+    </w:p>
+    <w:p>
+      <w:pPr>
+        <w:rPr>
+          <w:rFonts w:ascii="Poppins" w:hAnsi="Poppins" w:cs="Poppins"/>
+          <w:sz w:val="22"/>
+          <w:szCs w:val="22"/>
+        </w:rPr>
+      </w:pPr>
+      <w:r>
+        <w:rPr>
+          <w:rFonts w:ascii="Poppins" w:hAnsi="Poppins" w:cs="Poppins"/>
+          <w:sz w:val="22"/>
+          <w:szCs w:val="22"/>
+        </w:rPr>
+        <w:t xml:space="preserve">Para configurar </w:t>
+      </w:r>
+      <w:proofErr w:type="spellStart"/>
       <w:r>
         <w:rPr>
           <w:rFonts w:ascii="Poppins" w:hAnsi="Poppins" w:cs="Poppins"/>
@@ -909,37 +1959,37 @@
           <w:sz w:val="22"/>
           <w:szCs w:val="22"/>
         </w:rPr>
-        <w:t>Paso 3: Directorio FTP</w:t>
-      </w:r>
-    </w:p>
-    <w:p>
-      <w:pPr>
-        <w:rPr>
-          <w:rFonts w:ascii="Poppins" w:hAnsi="Poppins" w:cs="Poppins"/>
-          <w:sz w:val="22"/>
-          <w:szCs w:val="22"/>
-        </w:rPr>
-      </w:pPr>
-      <w:r>
-        <w:rPr>
-          <w:rFonts w:ascii="Poppins" w:hAnsi="Poppins" w:cs="Poppins"/>
-          <w:sz w:val="22"/>
-          <w:szCs w:val="22"/>
-        </w:rPr>
-        <w:t>El directorio de FTP será /srv/ftp.</w:t>
-      </w:r>
-    </w:p>
-    <w:p>
-      <w:pPr>
-        <w:rPr>
-          <w:rFonts w:ascii="Poppins" w:hAnsi="Poppins" w:cs="Poppins"/>
-          <w:sz w:val="22"/>
-          <w:szCs w:val="22"/>
-        </w:rPr>
-      </w:pPr>
-    </w:p>
-    <w:p>
-      <w:pPr>
+        <w:t>vsftpd</w:t>
+      </w:r>
+      <w:proofErr w:type="spellEnd"/>
+      <w:r>
+        <w:rPr>
+          <w:rFonts w:ascii="Poppins" w:hAnsi="Poppins" w:cs="Poppins"/>
+          <w:sz w:val="22"/>
+          <w:szCs w:val="22"/>
+        </w:rPr>
+        <w:t xml:space="preserve"> en </w:t>
+      </w:r>
+      <w:proofErr w:type="spellStart"/>
+      <w:r>
+        <w:rPr>
+          <w:rFonts w:ascii="Poppins" w:hAnsi="Poppins" w:cs="Poppins"/>
+          <w:sz w:val="22"/>
+          <w:szCs w:val="22"/>
+        </w:rPr>
+        <w:t>Webmin</w:t>
+      </w:r>
+      <w:proofErr w:type="spellEnd"/>
+      <w:r>
+        <w:rPr>
+          <w:rFonts w:ascii="Poppins" w:hAnsi="Poppins" w:cs="Poppins"/>
+          <w:sz w:val="22"/>
+          <w:szCs w:val="22"/>
+        </w:rPr>
+        <w:t xml:space="preserve"> para permitir solo el acceso anónimo con restricciones específicas, debes modificar el archivo de configuración </w:t>
+      </w:r>
+      <w:proofErr w:type="spellStart"/>
+      <w:r>
         <w:rPr>
           <w:rFonts w:ascii="Poppins" w:hAnsi="Poppins" w:cs="Poppins"/>
           <w:b/>
@@ -947,8 +1997,39 @@
           <w:sz w:val="22"/>
           <w:szCs w:val="22"/>
         </w:rPr>
-      </w:pPr>
-      <w:r>
+        <w:t>vsftpd.conf</w:t>
+      </w:r>
+      <w:proofErr w:type="spellEnd"/>
+      <w:r>
+        <w:rPr>
+          <w:rFonts w:ascii="Poppins" w:hAnsi="Poppins" w:cs="Poppins"/>
+          <w:sz w:val="22"/>
+          <w:szCs w:val="22"/>
+        </w:rPr>
+        <w:t>. Aquí están los parámetros que debes configurar y los pasos a seguir:</w:t>
+      </w:r>
+    </w:p>
+    <w:p>
+      <w:pPr>
+        <w:rPr>
+          <w:rFonts w:ascii="Poppins" w:hAnsi="Poppins" w:cs="Poppins"/>
+          <w:sz w:val="22"/>
+          <w:szCs w:val="22"/>
+        </w:rPr>
+      </w:pPr>
+      <w:r>
+        <w:rPr>
+          <w:rFonts w:ascii="Poppins" w:hAnsi="Poppins" w:cs="Poppins"/>
+          <w:sz w:val="22"/>
+          <w:szCs w:val="22"/>
+        </w:rPr>
+        <w:pict w14:anchorId="45B2CB84">
+          <v:rect id="_x0000_i1061" style="width:0;height:1.5pt" o:hralign="center" o:hrstd="t" o:hr="t" fillcolor="#a0a0a0" stroked="f"/>
+        </w:pict>
+      </w:r>
+    </w:p>
+    <w:p>
+      <w:pPr>
         <w:rPr>
           <w:rFonts w:ascii="Poppins" w:hAnsi="Poppins" w:cs="Poppins"/>
           <w:b/>
@@ -956,62 +2037,17 @@
           <w:sz w:val="22"/>
           <w:szCs w:val="22"/>
         </w:rPr>
-        <w:t>Paso 4: Ficheros</w:t>
-      </w:r>
-    </w:p>
-    <w:p>
-      <w:pPr>
-        <w:rPr>
-          <w:rFonts w:ascii="Poppins" w:hAnsi="Poppins" w:cs="Poppins"/>
-          <w:sz w:val="22"/>
-          <w:szCs w:val="22"/>
-        </w:rPr>
-      </w:pPr>
-      <w:r>
-        <w:rPr>
-          <w:rFonts w:ascii="Poppins" w:hAnsi="Poppins" w:cs="Poppins"/>
-          <w:sz w:val="22"/>
-          <w:szCs w:val="22"/>
-        </w:rPr>
-        <w:t>Sólo se podrán leer y bajarse los ficheros, no se podrán modificar la estructura de directorios ni subir</w:t>
-      </w:r>
-    </w:p>
-    <w:p>
-      <w:pPr>
-        <w:rPr>
-          <w:rFonts w:ascii="Poppins" w:hAnsi="Poppins" w:cs="Poppins"/>
-          <w:sz w:val="22"/>
-          <w:szCs w:val="22"/>
-        </w:rPr>
-      </w:pPr>
-      <w:r>
-        <w:rPr>
-          <w:rFonts w:ascii="Poppins" w:hAnsi="Poppins" w:cs="Poppins"/>
-          <w:sz w:val="22"/>
-          <w:szCs w:val="22"/>
-        </w:rPr>
-        <w:t>ficheros al servidor.</w:t>
-      </w:r>
-    </w:p>
-    <w:p>
-      <w:pPr>
-        <w:rPr>
-          <w:rFonts w:ascii="Poppins" w:hAnsi="Poppins" w:cs="Poppins"/>
-          <w:sz w:val="22"/>
-          <w:szCs w:val="22"/>
-        </w:rPr>
-      </w:pPr>
-    </w:p>
-    <w:p>
-      <w:pPr>
-        <w:rPr>
-          <w:rFonts w:ascii="Poppins" w:hAnsi="Poppins" w:cs="Poppins"/>
+      </w:pPr>
+      <w:r>
+        <w:rPr>
+          <w:rFonts w:ascii="Segoe UI Emoji" w:hAnsi="Segoe UI Emoji" w:cs="Segoe UI Emoji"/>
           <w:b/>
           <w:bCs/>
           <w:sz w:val="22"/>
           <w:szCs w:val="22"/>
         </w:rPr>
-      </w:pPr>
+        <w:t>🔹</w:t>
+      </w:r>
       <w:r>
         <w:rPr>
           <w:rFonts w:ascii="Poppins" w:hAnsi="Poppins" w:cs="Poppins"/>
@@ -1020,17 +2056,9 @@
           <w:sz w:val="22"/>
           <w:szCs w:val="22"/>
         </w:rPr>
-        <w:t>Paso 5: Navegación por la estructura de directorios</w:t>
-      </w:r>
-    </w:p>
-    <w:p>
-      <w:pPr>
-        <w:rPr>
-          <w:rFonts w:ascii="Poppins" w:hAnsi="Poppins" w:cs="Poppins"/>
-          <w:sz w:val="22"/>
-          <w:szCs w:val="22"/>
-        </w:rPr>
-      </w:pPr>
+        <w:t xml:space="preserve"> 1. Configurar </w:t>
+      </w:r>
+      <w:proofErr w:type="spellStart"/>
       <w:r>
         <w:rPr>
           <w:rFonts w:ascii="Poppins" w:hAnsi="Poppins" w:cs="Poppins"/>
@@ -1039,15 +2067,2276 @@
           <w:sz w:val="22"/>
           <w:szCs w:val="22"/>
         </w:rPr>
-        <w:t>Los usuarios no podrán navegar fuera del directorio asignado al servidor FTP</w:t>
-      </w:r>
-      <w:r>
-        <w:rPr>
-          <w:rFonts w:ascii="Poppins" w:hAnsi="Poppins" w:cs="Poppins"/>
-          <w:sz w:val="22"/>
-          <w:szCs w:val="22"/>
-        </w:rPr>
-        <w:t>.</w:t>
+        <w:t>vsftpd.conf</w:t>
+      </w:r>
+      <w:proofErr w:type="spellEnd"/>
+    </w:p>
+    <w:p>
+      <w:pPr>
+        <w:rPr>
+          <w:rFonts w:ascii="Poppins" w:hAnsi="Poppins" w:cs="Poppins"/>
+          <w:sz w:val="22"/>
+          <w:szCs w:val="22"/>
+        </w:rPr>
+      </w:pPr>
+      <w:r>
+        <w:rPr>
+          <w:rFonts w:ascii="Poppins" w:hAnsi="Poppins" w:cs="Poppins"/>
+          <w:sz w:val="22"/>
+          <w:szCs w:val="22"/>
+        </w:rPr>
+        <w:t xml:space="preserve">Edita el archivo </w:t>
+      </w:r>
+      <w:proofErr w:type="spellStart"/>
+      <w:r>
+        <w:rPr>
+          <w:rFonts w:ascii="Poppins" w:hAnsi="Poppins" w:cs="Poppins"/>
+          <w:b/>
+          <w:bCs/>
+          <w:sz w:val="22"/>
+          <w:szCs w:val="22"/>
+        </w:rPr>
+        <w:t>vsftpd.conf</w:t>
+      </w:r>
+      <w:proofErr w:type="spellEnd"/>
+      <w:r>
+        <w:rPr>
+          <w:rFonts w:ascii="Poppins" w:hAnsi="Poppins" w:cs="Poppins"/>
+          <w:sz w:val="22"/>
+          <w:szCs w:val="22"/>
+        </w:rPr>
+        <w:t>, normalmente ubicado en:</w:t>
+      </w:r>
+    </w:p>
+    <w:p>
+      <w:pPr>
+        <w:rPr>
+          <w:rFonts w:ascii="Poppins" w:hAnsi="Poppins" w:cs="Poppins"/>
+          <w:sz w:val="22"/>
+          <w:szCs w:val="22"/>
+        </w:rPr>
+      </w:pPr>
+      <w:r>
+        <w:rPr>
+          <w:rFonts w:ascii="Poppins" w:hAnsi="Poppins" w:cs="Poppins"/>
+          <w:sz w:val="22"/>
+          <w:szCs w:val="22"/>
+        </w:rPr>
+        <w:t>/</w:t>
+      </w:r>
+      <w:proofErr w:type="spellStart"/>
+      <w:r>
+        <w:rPr>
+          <w:rFonts w:ascii="Poppins" w:hAnsi="Poppins" w:cs="Poppins"/>
+          <w:sz w:val="22"/>
+          <w:szCs w:val="22"/>
+        </w:rPr>
+        <w:t>etc</w:t>
+      </w:r>
+      <w:proofErr w:type="spellEnd"/>
+      <w:r>
+        <w:rPr>
+          <w:rFonts w:ascii="Poppins" w:hAnsi="Poppins" w:cs="Poppins"/>
+          <w:sz w:val="22"/>
+          <w:szCs w:val="22"/>
+        </w:rPr>
+        <w:t>/</w:t>
+      </w:r>
+      <w:proofErr w:type="spellStart"/>
+      <w:r>
+        <w:rPr>
+          <w:rFonts w:ascii="Poppins" w:hAnsi="Poppins" w:cs="Poppins"/>
+          <w:sz w:val="22"/>
+          <w:szCs w:val="22"/>
+        </w:rPr>
+        <w:t>vsftpd.conf</w:t>
+      </w:r>
+      <w:proofErr w:type="spellEnd"/>
+    </w:p>
+    <w:p>
+      <w:pPr>
+        <w:rPr>
+          <w:rFonts w:ascii="Poppins" w:hAnsi="Poppins" w:cs="Poppins"/>
+          <w:sz w:val="22"/>
+          <w:szCs w:val="22"/>
+        </w:rPr>
+      </w:pPr>
+      <w:r>
+        <w:rPr>
+          <w:rFonts w:ascii="Poppins" w:hAnsi="Poppins" w:cs="Poppins"/>
+          <w:sz w:val="22"/>
+          <w:szCs w:val="22"/>
+        </w:rPr>
+        <w:t>Asegúrate de establecer los siguientes parámetros:</w:t>
+      </w:r>
+    </w:p>
+    <w:p>
+      <w:pPr>
+        <w:rPr>
+          <w:rFonts w:ascii="Poppins" w:hAnsi="Poppins" w:cs="Poppins"/>
+          <w:sz w:val="22"/>
+          <w:szCs w:val="22"/>
+        </w:rPr>
+      </w:pPr>
+      <w:r>
+        <w:rPr>
+          <w:rFonts w:ascii="Poppins" w:hAnsi="Poppins" w:cs="Poppins"/>
+          <w:sz w:val="22"/>
+          <w:szCs w:val="22"/>
+        </w:rPr>
+        <w:t># 1. Habilitar solo acceso anónimo</w:t>
+      </w:r>
+    </w:p>
+    <w:p>
+      <w:pPr>
+        <w:rPr>
+          <w:rFonts w:ascii="Poppins" w:hAnsi="Poppins" w:cs="Poppins"/>
+          <w:sz w:val="22"/>
+          <w:szCs w:val="22"/>
+        </w:rPr>
+      </w:pPr>
+      <w:proofErr w:type="spellStart"/>
+      <w:r>
+        <w:rPr>
+          <w:rFonts w:ascii="Poppins" w:hAnsi="Poppins" w:cs="Poppins"/>
+          <w:sz w:val="22"/>
+          <w:szCs w:val="22"/>
+        </w:rPr>
+        <w:t>anonymous_enable</w:t>
+      </w:r>
+      <w:proofErr w:type="spellEnd"/>
+      <w:r>
+        <w:rPr>
+          <w:rFonts w:ascii="Poppins" w:hAnsi="Poppins" w:cs="Poppins"/>
+          <w:sz w:val="22"/>
+          <w:szCs w:val="22"/>
+        </w:rPr>
+        <w:t>=YES</w:t>
+      </w:r>
+    </w:p>
+    <w:p>
+      <w:pPr>
+        <w:rPr>
+          <w:rFonts w:ascii="Poppins" w:hAnsi="Poppins" w:cs="Poppins"/>
+          <w:sz w:val="22"/>
+          <w:szCs w:val="22"/>
+        </w:rPr>
+      </w:pPr>
+      <w:proofErr w:type="spellStart"/>
+      <w:r>
+        <w:rPr>
+          <w:rFonts w:ascii="Poppins" w:hAnsi="Poppins" w:cs="Poppins"/>
+          <w:sz w:val="22"/>
+          <w:szCs w:val="22"/>
+        </w:rPr>
+        <w:t>local_enable</w:t>
+      </w:r>
+      <w:proofErr w:type="spellEnd"/>
+      <w:r>
+        <w:rPr>
+          <w:rFonts w:ascii="Poppins" w:hAnsi="Poppins" w:cs="Poppins"/>
+          <w:sz w:val="22"/>
+          <w:szCs w:val="22"/>
+        </w:rPr>
+        <w:t>=NO</w:t>
+      </w:r>
+    </w:p>
+    <w:p>
+      <w:pPr>
+        <w:rPr>
+          <w:rFonts w:ascii="Poppins" w:hAnsi="Poppins" w:cs="Poppins"/>
+          <w:sz w:val="22"/>
+          <w:szCs w:val="22"/>
+        </w:rPr>
+      </w:pPr>
+    </w:p>
+    <w:p>
+      <w:pPr>
+        <w:rPr>
+          <w:rFonts w:ascii="Poppins" w:hAnsi="Poppins" w:cs="Poppins"/>
+          <w:sz w:val="22"/>
+          <w:szCs w:val="22"/>
+        </w:rPr>
+      </w:pPr>
+      <w:r>
+        <w:rPr>
+          <w:rFonts w:ascii="Poppins" w:hAnsi="Poppins" w:cs="Poppins"/>
+          <w:sz w:val="22"/>
+          <w:szCs w:val="22"/>
+        </w:rPr>
+        <w:t># 2. Permitir solo lectura (sin subir archivos ni modificar directorios)</w:t>
+      </w:r>
+    </w:p>
+    <w:p>
+      <w:pPr>
+        <w:rPr>
+          <w:rFonts w:ascii="Poppins" w:hAnsi="Poppins" w:cs="Poppins"/>
+          <w:sz w:val="22"/>
+          <w:szCs w:val="22"/>
+        </w:rPr>
+      </w:pPr>
+      <w:proofErr w:type="spellStart"/>
+      <w:r>
+        <w:rPr>
+          <w:rFonts w:ascii="Poppins" w:hAnsi="Poppins" w:cs="Poppins"/>
+          <w:sz w:val="22"/>
+          <w:szCs w:val="22"/>
+        </w:rPr>
+        <w:t>write_enable</w:t>
+      </w:r>
+      <w:proofErr w:type="spellEnd"/>
+      <w:r>
+        <w:rPr>
+          <w:rFonts w:ascii="Poppins" w:hAnsi="Poppins" w:cs="Poppins"/>
+          <w:sz w:val="22"/>
+          <w:szCs w:val="22"/>
+        </w:rPr>
+        <w:t>=NO</w:t>
+      </w:r>
+    </w:p>
+    <w:p>
+      <w:pPr>
+        <w:rPr>
+          <w:rFonts w:ascii="Poppins" w:hAnsi="Poppins" w:cs="Poppins"/>
+          <w:sz w:val="22"/>
+          <w:szCs w:val="22"/>
+        </w:rPr>
+      </w:pPr>
+      <w:proofErr w:type="spellStart"/>
+      <w:r>
+        <w:rPr>
+          <w:rFonts w:ascii="Poppins" w:hAnsi="Poppins" w:cs="Poppins"/>
+          <w:sz w:val="22"/>
+          <w:szCs w:val="22"/>
+        </w:rPr>
+        <w:t>anon_upload_enable</w:t>
+      </w:r>
+      <w:proofErr w:type="spellEnd"/>
+      <w:r>
+        <w:rPr>
+          <w:rFonts w:ascii="Poppins" w:hAnsi="Poppins" w:cs="Poppins"/>
+          <w:sz w:val="22"/>
+          <w:szCs w:val="22"/>
+        </w:rPr>
+        <w:t>=NO</w:t>
+      </w:r>
+    </w:p>
+    <w:p>
+      <w:pPr>
+        <w:rPr>
+          <w:rFonts w:ascii="Poppins" w:hAnsi="Poppins" w:cs="Poppins"/>
+          <w:sz w:val="22"/>
+          <w:szCs w:val="22"/>
+        </w:rPr>
+      </w:pPr>
+      <w:proofErr w:type="spellStart"/>
+      <w:r>
+        <w:rPr>
+          <w:rFonts w:ascii="Poppins" w:hAnsi="Poppins" w:cs="Poppins"/>
+          <w:sz w:val="22"/>
+          <w:szCs w:val="22"/>
+        </w:rPr>
+        <w:t>anon_mkdir_write_enable</w:t>
+      </w:r>
+      <w:proofErr w:type="spellEnd"/>
+      <w:r>
+        <w:rPr>
+          <w:rFonts w:ascii="Poppins" w:hAnsi="Poppins" w:cs="Poppins"/>
+          <w:sz w:val="22"/>
+          <w:szCs w:val="22"/>
+        </w:rPr>
+        <w:t>=NO</w:t>
+      </w:r>
+    </w:p>
+    <w:p>
+      <w:pPr>
+        <w:rPr>
+          <w:rFonts w:ascii="Poppins" w:hAnsi="Poppins" w:cs="Poppins"/>
+          <w:sz w:val="22"/>
+          <w:szCs w:val="22"/>
+        </w:rPr>
+      </w:pPr>
+      <w:proofErr w:type="spellStart"/>
+      <w:r>
+        <w:rPr>
+          <w:rFonts w:ascii="Poppins" w:hAnsi="Poppins" w:cs="Poppins"/>
+          <w:sz w:val="22"/>
+          <w:szCs w:val="22"/>
+        </w:rPr>
+        <w:t>anon_other_write_enable</w:t>
+      </w:r>
+      <w:proofErr w:type="spellEnd"/>
+      <w:r>
+        <w:rPr>
+          <w:rFonts w:ascii="Poppins" w:hAnsi="Poppins" w:cs="Poppins"/>
+          <w:sz w:val="22"/>
+          <w:szCs w:val="22"/>
+        </w:rPr>
+        <w:t>=NO</w:t>
+      </w:r>
+    </w:p>
+    <w:p>
+      <w:pPr>
+        <w:rPr>
+          <w:rFonts w:ascii="Poppins" w:hAnsi="Poppins" w:cs="Poppins"/>
+          <w:sz w:val="22"/>
+          <w:szCs w:val="22"/>
+        </w:rPr>
+      </w:pPr>
+    </w:p>
+    <w:p>
+      <w:pPr>
+        <w:rPr>
+          <w:rFonts w:ascii="Poppins" w:hAnsi="Poppins" w:cs="Poppins"/>
+          <w:sz w:val="22"/>
+          <w:szCs w:val="22"/>
+        </w:rPr>
+      </w:pPr>
+      <w:r>
+        <w:rPr>
+          <w:rFonts w:ascii="Poppins" w:hAnsi="Poppins" w:cs="Poppins"/>
+          <w:sz w:val="22"/>
+          <w:szCs w:val="22"/>
+        </w:rPr>
+        <w:t># 3. Restringir acceso al directorio FTP sin navegación externa</w:t>
+      </w:r>
+    </w:p>
+    <w:p>
+      <w:pPr>
+        <w:rPr>
+          <w:rFonts w:ascii="Poppins" w:hAnsi="Poppins" w:cs="Poppins"/>
+          <w:sz w:val="22"/>
+          <w:szCs w:val="22"/>
+        </w:rPr>
+      </w:pPr>
+      <w:proofErr w:type="spellStart"/>
+      <w:r>
+        <w:rPr>
+          <w:rFonts w:ascii="Poppins" w:hAnsi="Poppins" w:cs="Poppins"/>
+          <w:sz w:val="22"/>
+          <w:szCs w:val="22"/>
+        </w:rPr>
+        <w:t>chroot_local_user</w:t>
+      </w:r>
+      <w:proofErr w:type="spellEnd"/>
+      <w:r>
+        <w:rPr>
+          <w:rFonts w:ascii="Poppins" w:hAnsi="Poppins" w:cs="Poppins"/>
+          <w:sz w:val="22"/>
+          <w:szCs w:val="22"/>
+        </w:rPr>
+        <w:t>=YES</w:t>
+      </w:r>
+    </w:p>
+    <w:p>
+      <w:pPr>
+        <w:rPr>
+          <w:rFonts w:ascii="Poppins" w:hAnsi="Poppins" w:cs="Poppins"/>
+          <w:sz w:val="22"/>
+          <w:szCs w:val="22"/>
+        </w:rPr>
+      </w:pPr>
+      <w:proofErr w:type="spellStart"/>
+      <w:r>
+        <w:rPr>
+          <w:rFonts w:ascii="Poppins" w:hAnsi="Poppins" w:cs="Poppins"/>
+          <w:sz w:val="22"/>
+          <w:szCs w:val="22"/>
+        </w:rPr>
+        <w:t>chroot_list_enable</w:t>
+      </w:r>
+      <w:proofErr w:type="spellEnd"/>
+      <w:r>
+        <w:rPr>
+          <w:rFonts w:ascii="Poppins" w:hAnsi="Poppins" w:cs="Poppins"/>
+          <w:sz w:val="22"/>
+          <w:szCs w:val="22"/>
+        </w:rPr>
+        <w:t>=NO</w:t>
+      </w:r>
+    </w:p>
+    <w:p>
+      <w:pPr>
+        <w:rPr>
+          <w:rFonts w:ascii="Poppins" w:hAnsi="Poppins" w:cs="Poppins"/>
+          <w:sz w:val="22"/>
+          <w:szCs w:val="22"/>
+        </w:rPr>
+      </w:pPr>
+    </w:p>
+    <w:p>
+      <w:pPr>
+        <w:rPr>
+          <w:rFonts w:ascii="Poppins" w:hAnsi="Poppins" w:cs="Poppins"/>
+          <w:sz w:val="22"/>
+          <w:szCs w:val="22"/>
+        </w:rPr>
+      </w:pPr>
+      <w:r>
+        <w:rPr>
+          <w:rFonts w:ascii="Poppins" w:hAnsi="Poppins" w:cs="Poppins"/>
+          <w:sz w:val="22"/>
+          <w:szCs w:val="22"/>
+        </w:rPr>
+        <w:t># 4. Especificar la carpeta donde estarán los archivos disponibles para descargar</w:t>
+      </w:r>
+    </w:p>
+    <w:p>
+      <w:pPr>
+        <w:rPr>
+          <w:rFonts w:ascii="Poppins" w:hAnsi="Poppins" w:cs="Poppins"/>
+          <w:sz w:val="22"/>
+          <w:szCs w:val="22"/>
+        </w:rPr>
+      </w:pPr>
+      <w:proofErr w:type="spellStart"/>
+      <w:r>
+        <w:rPr>
+          <w:rFonts w:ascii="Poppins" w:hAnsi="Poppins" w:cs="Poppins"/>
+          <w:sz w:val="22"/>
+          <w:szCs w:val="22"/>
+        </w:rPr>
+        <w:t>anon_root</w:t>
+      </w:r>
+      <w:proofErr w:type="spellEnd"/>
+      <w:r>
+        <w:rPr>
+          <w:rFonts w:ascii="Poppins" w:hAnsi="Poppins" w:cs="Poppins"/>
+          <w:sz w:val="22"/>
+          <w:szCs w:val="22"/>
+        </w:rPr>
+        <w:t>=/</w:t>
+      </w:r>
+      <w:proofErr w:type="spellStart"/>
+      <w:r>
+        <w:rPr>
+          <w:rFonts w:ascii="Poppins" w:hAnsi="Poppins" w:cs="Poppins"/>
+          <w:sz w:val="22"/>
+          <w:szCs w:val="22"/>
+        </w:rPr>
+        <w:t>srv</w:t>
+      </w:r>
+      <w:proofErr w:type="spellEnd"/>
+      <w:r>
+        <w:rPr>
+          <w:rFonts w:ascii="Poppins" w:hAnsi="Poppins" w:cs="Poppins"/>
+          <w:sz w:val="22"/>
+          <w:szCs w:val="22"/>
+        </w:rPr>
+        <w:t>/ftp</w:t>
+      </w:r>
+    </w:p>
+    <w:p>
+      <w:pPr>
+        <w:rPr>
+          <w:rFonts w:ascii="Poppins" w:hAnsi="Poppins" w:cs="Poppins"/>
+          <w:sz w:val="22"/>
+          <w:szCs w:val="22"/>
+        </w:rPr>
+      </w:pPr>
+    </w:p>
+    <w:p>
+      <w:pPr>
+        <w:rPr>
+          <w:rFonts w:ascii="Poppins" w:hAnsi="Poppins" w:cs="Poppins"/>
+          <w:sz w:val="22"/>
+          <w:szCs w:val="22"/>
+        </w:rPr>
+      </w:pPr>
+      <w:r>
+        <w:rPr>
+          <w:rFonts w:ascii="Poppins" w:hAnsi="Poppins" w:cs="Poppins"/>
+          <w:sz w:val="22"/>
+          <w:szCs w:val="22"/>
+        </w:rPr>
+        <w:t># 5. Mejorar seguridad deshabilitando comandos potencialmente peligrosos</w:t>
+      </w:r>
+    </w:p>
+    <w:p>
+      <w:pPr>
+        <w:rPr>
+          <w:rFonts w:ascii="Poppins" w:hAnsi="Poppins" w:cs="Poppins"/>
+          <w:sz w:val="22"/>
+          <w:szCs w:val="22"/>
+        </w:rPr>
+      </w:pPr>
+      <w:proofErr w:type="spellStart"/>
+      <w:r>
+        <w:rPr>
+          <w:rFonts w:ascii="Poppins" w:hAnsi="Poppins" w:cs="Poppins"/>
+          <w:sz w:val="22"/>
+          <w:szCs w:val="22"/>
+        </w:rPr>
+        <w:t>secure_chroot_dir</w:t>
+      </w:r>
+      <w:proofErr w:type="spellEnd"/>
+      <w:r>
+        <w:rPr>
+          <w:rFonts w:ascii="Poppins" w:hAnsi="Poppins" w:cs="Poppins"/>
+          <w:sz w:val="22"/>
+          <w:szCs w:val="22"/>
+        </w:rPr>
+        <w:t>=/</w:t>
+      </w:r>
+      <w:proofErr w:type="spellStart"/>
+      <w:r>
+        <w:rPr>
+          <w:rFonts w:ascii="Poppins" w:hAnsi="Poppins" w:cs="Poppins"/>
+          <w:sz w:val="22"/>
+          <w:szCs w:val="22"/>
+        </w:rPr>
+        <w:t>var</w:t>
+      </w:r>
+      <w:proofErr w:type="spellEnd"/>
+      <w:r>
+        <w:rPr>
+          <w:rFonts w:ascii="Poppins" w:hAnsi="Poppins" w:cs="Poppins"/>
+          <w:sz w:val="22"/>
+          <w:szCs w:val="22"/>
+        </w:rPr>
+        <w:t>/run/</w:t>
+      </w:r>
+      <w:proofErr w:type="spellStart"/>
+      <w:r>
+        <w:rPr>
+          <w:rFonts w:ascii="Poppins" w:hAnsi="Poppins" w:cs="Poppins"/>
+          <w:sz w:val="22"/>
+          <w:szCs w:val="22"/>
+        </w:rPr>
+        <w:t>vsftpd</w:t>
+      </w:r>
+      <w:proofErr w:type="spellEnd"/>
+      <w:r>
+        <w:rPr>
+          <w:rFonts w:ascii="Poppins" w:hAnsi="Poppins" w:cs="Poppins"/>
+          <w:sz w:val="22"/>
+          <w:szCs w:val="22"/>
+        </w:rPr>
+        <w:t>/</w:t>
+      </w:r>
+      <w:proofErr w:type="spellStart"/>
+      <w:r>
+        <w:rPr>
+          <w:rFonts w:ascii="Poppins" w:hAnsi="Poppins" w:cs="Poppins"/>
+          <w:sz w:val="22"/>
+          <w:szCs w:val="22"/>
+        </w:rPr>
+        <w:t>empty</w:t>
+      </w:r>
+      <w:proofErr w:type="spellEnd"/>
+    </w:p>
+    <w:p>
+      <w:pPr>
+        <w:rPr>
+          <w:rFonts w:ascii="Poppins" w:hAnsi="Poppins" w:cs="Poppins"/>
+          <w:sz w:val="22"/>
+          <w:szCs w:val="22"/>
+        </w:rPr>
+      </w:pPr>
+      <w:proofErr w:type="spellStart"/>
+      <w:r>
+        <w:rPr>
+          <w:rFonts w:ascii="Poppins" w:hAnsi="Poppins" w:cs="Poppins"/>
+          <w:sz w:val="22"/>
+          <w:szCs w:val="22"/>
+        </w:rPr>
+        <w:t>dirlist_enable</w:t>
+      </w:r>
+      <w:proofErr w:type="spellEnd"/>
+      <w:r>
+        <w:rPr>
+          <w:rFonts w:ascii="Poppins" w:hAnsi="Poppins" w:cs="Poppins"/>
+          <w:sz w:val="22"/>
+          <w:szCs w:val="22"/>
+        </w:rPr>
+        <w:t>=YES</w:t>
+      </w:r>
+    </w:p>
+    <w:p>
+      <w:pPr>
+        <w:rPr>
+          <w:rFonts w:ascii="Poppins" w:hAnsi="Poppins" w:cs="Poppins"/>
+          <w:sz w:val="22"/>
+          <w:szCs w:val="22"/>
+        </w:rPr>
+      </w:pPr>
+      <w:proofErr w:type="spellStart"/>
+      <w:r>
+        <w:rPr>
+          <w:rFonts w:ascii="Poppins" w:hAnsi="Poppins" w:cs="Poppins"/>
+          <w:sz w:val="22"/>
+          <w:szCs w:val="22"/>
+        </w:rPr>
+        <w:t>download_enable</w:t>
+      </w:r>
+      <w:proofErr w:type="spellEnd"/>
+      <w:r>
+        <w:rPr>
+          <w:rFonts w:ascii="Poppins" w:hAnsi="Poppins" w:cs="Poppins"/>
+          <w:sz w:val="22"/>
+          <w:szCs w:val="22"/>
+        </w:rPr>
+        <w:t>=YES</w:t>
+      </w:r>
+    </w:p>
+    <w:p>
+      <w:pPr>
+        <w:rPr>
+          <w:rFonts w:ascii="Poppins" w:hAnsi="Poppins" w:cs="Poppins"/>
+          <w:sz w:val="22"/>
+          <w:szCs w:val="22"/>
+        </w:rPr>
+      </w:pPr>
+    </w:p>
+    <w:p>
+      <w:pPr>
+        <w:rPr>
+          <w:rFonts w:ascii="Poppins" w:hAnsi="Poppins" w:cs="Poppins"/>
+          <w:sz w:val="22"/>
+          <w:szCs w:val="22"/>
+        </w:rPr>
+      </w:pPr>
+      <w:r>
+        <w:rPr>
+          <w:rFonts w:ascii="Poppins" w:hAnsi="Poppins" w:cs="Poppins"/>
+          <w:sz w:val="22"/>
+          <w:szCs w:val="22"/>
+        </w:rPr>
+        <w:t># 6. Limitar el acceso solo a FTP pasivo (para mejorar compatibilidad con firewalls)</w:t>
+      </w:r>
+    </w:p>
+    <w:p>
+      <w:pPr>
+        <w:rPr>
+          <w:rFonts w:ascii="Poppins" w:hAnsi="Poppins" w:cs="Poppins"/>
+          <w:sz w:val="22"/>
+          <w:szCs w:val="22"/>
+        </w:rPr>
+      </w:pPr>
+      <w:proofErr w:type="spellStart"/>
+      <w:r>
+        <w:rPr>
+          <w:rFonts w:ascii="Poppins" w:hAnsi="Poppins" w:cs="Poppins"/>
+          <w:sz w:val="22"/>
+          <w:szCs w:val="22"/>
+        </w:rPr>
+        <w:t>pasv_enable</w:t>
+      </w:r>
+      <w:proofErr w:type="spellEnd"/>
+      <w:r>
+        <w:rPr>
+          <w:rFonts w:ascii="Poppins" w:hAnsi="Poppins" w:cs="Poppins"/>
+          <w:sz w:val="22"/>
+          <w:szCs w:val="22"/>
+        </w:rPr>
+        <w:t>=YES</w:t>
+      </w:r>
+    </w:p>
+    <w:p>
+      <w:pPr>
+        <w:rPr>
+          <w:rFonts w:ascii="Poppins" w:hAnsi="Poppins" w:cs="Poppins"/>
+          <w:sz w:val="22"/>
+          <w:szCs w:val="22"/>
+        </w:rPr>
+      </w:pPr>
+      <w:proofErr w:type="spellStart"/>
+      <w:r>
+        <w:rPr>
+          <w:rFonts w:ascii="Poppins" w:hAnsi="Poppins" w:cs="Poppins"/>
+          <w:sz w:val="22"/>
+          <w:szCs w:val="22"/>
+        </w:rPr>
+        <w:t>pasv_min_port</w:t>
+      </w:r>
+      <w:proofErr w:type="spellEnd"/>
+      <w:r>
+        <w:rPr>
+          <w:rFonts w:ascii="Poppins" w:hAnsi="Poppins" w:cs="Poppins"/>
+          <w:sz w:val="22"/>
+          <w:szCs w:val="22"/>
+        </w:rPr>
+        <w:t>=40000</w:t>
+      </w:r>
+    </w:p>
+    <w:p>
+      <w:pPr>
+        <w:rPr>
+          <w:rFonts w:ascii="Poppins" w:hAnsi="Poppins" w:cs="Poppins"/>
+          <w:sz w:val="22"/>
+          <w:szCs w:val="22"/>
+        </w:rPr>
+      </w:pPr>
+      <w:proofErr w:type="spellStart"/>
+      <w:r>
+        <w:rPr>
+          <w:rFonts w:ascii="Poppins" w:hAnsi="Poppins" w:cs="Poppins"/>
+          <w:sz w:val="22"/>
+          <w:szCs w:val="22"/>
+        </w:rPr>
+        <w:t>pasv_max_port</w:t>
+      </w:r>
+      <w:proofErr w:type="spellEnd"/>
+      <w:r>
+        <w:rPr>
+          <w:rFonts w:ascii="Poppins" w:hAnsi="Poppins" w:cs="Poppins"/>
+          <w:sz w:val="22"/>
+          <w:szCs w:val="22"/>
+        </w:rPr>
+        <w:t>=50000</w:t>
+      </w:r>
+    </w:p>
+    <w:p>
+      <w:pPr>
+        <w:rPr>
+          <w:rFonts w:ascii="Poppins" w:hAnsi="Poppins" w:cs="Poppins"/>
+          <w:sz w:val="22"/>
+          <w:szCs w:val="22"/>
+        </w:rPr>
+      </w:pPr>
+    </w:p>
+    <w:p>
+      <w:pPr>
+        <w:rPr>
+          <w:rFonts w:ascii="Poppins" w:hAnsi="Poppins" w:cs="Poppins"/>
+          <w:sz w:val="22"/>
+          <w:szCs w:val="22"/>
+        </w:rPr>
+      </w:pPr>
+      <w:r>
+        <w:rPr>
+          <w:rFonts w:ascii="Poppins" w:hAnsi="Poppins" w:cs="Poppins"/>
+          <w:sz w:val="22"/>
+          <w:szCs w:val="22"/>
+        </w:rPr>
+        <w:t># 7. Opcional: Limitar el número de conexiones simultáneas</w:t>
+      </w:r>
+    </w:p>
+    <w:p>
+      <w:pPr>
+        <w:rPr>
+          <w:rFonts w:ascii="Poppins" w:hAnsi="Poppins" w:cs="Poppins"/>
+          <w:sz w:val="22"/>
+          <w:szCs w:val="22"/>
+        </w:rPr>
+      </w:pPr>
+      <w:proofErr w:type="spellStart"/>
+      <w:r>
+        <w:rPr>
+          <w:rFonts w:ascii="Poppins" w:hAnsi="Poppins" w:cs="Poppins"/>
+          <w:sz w:val="22"/>
+          <w:szCs w:val="22"/>
+        </w:rPr>
+        <w:t>max_clients</w:t>
+      </w:r>
+      <w:proofErr w:type="spellEnd"/>
+      <w:r>
+        <w:rPr>
+          <w:rFonts w:ascii="Poppins" w:hAnsi="Poppins" w:cs="Poppins"/>
+          <w:sz w:val="22"/>
+          <w:szCs w:val="22"/>
+        </w:rPr>
+        <w:t>=10</w:t>
+      </w:r>
+    </w:p>
+    <w:p>
+      <w:pPr>
+        <w:rPr>
+          <w:rFonts w:ascii="Poppins" w:hAnsi="Poppins" w:cs="Poppins"/>
+          <w:sz w:val="22"/>
+          <w:szCs w:val="22"/>
+        </w:rPr>
+      </w:pPr>
+      <w:proofErr w:type="spellStart"/>
+      <w:r>
+        <w:rPr>
+          <w:rFonts w:ascii="Poppins" w:hAnsi="Poppins" w:cs="Poppins"/>
+          <w:sz w:val="22"/>
+          <w:szCs w:val="22"/>
+        </w:rPr>
+        <w:t>max_per_ip</w:t>
+      </w:r>
+      <w:proofErr w:type="spellEnd"/>
+      <w:r>
+        <w:rPr>
+          <w:rFonts w:ascii="Poppins" w:hAnsi="Poppins" w:cs="Poppins"/>
+          <w:sz w:val="22"/>
+          <w:szCs w:val="22"/>
+        </w:rPr>
+        <w:t>=3</w:t>
+      </w:r>
+    </w:p>
+    <w:p>
+      <w:pPr>
+        <w:rPr>
+          <w:rFonts w:ascii="Poppins" w:hAnsi="Poppins" w:cs="Poppins"/>
+          <w:sz w:val="22"/>
+          <w:szCs w:val="22"/>
+        </w:rPr>
+      </w:pPr>
+      <w:r>
+        <w:rPr>
+          <w:rFonts w:ascii="Poppins" w:hAnsi="Poppins" w:cs="Poppins"/>
+          <w:sz w:val="22"/>
+          <w:szCs w:val="22"/>
+        </w:rPr>
+        <w:pict w14:anchorId="77365699">
+          <v:rect id="_x0000_i1062" style="width:0;height:1.5pt" o:hralign="center" o:hrstd="t" o:hr="t" fillcolor="#a0a0a0" stroked="f"/>
+        </w:pict>
+      </w:r>
+    </w:p>
+    <w:p>
+      <w:pPr>
+        <w:rPr>
+          <w:rFonts w:ascii="Poppins" w:hAnsi="Poppins" w:cs="Poppins"/>
+          <w:b/>
+          <w:bCs/>
+          <w:sz w:val="22"/>
+          <w:szCs w:val="22"/>
+        </w:rPr>
+      </w:pPr>
+      <w:r>
+        <w:rPr>
+          <w:rFonts w:ascii="Segoe UI Emoji" w:hAnsi="Segoe UI Emoji" w:cs="Segoe UI Emoji"/>
+          <w:b/>
+          <w:bCs/>
+          <w:sz w:val="22"/>
+          <w:szCs w:val="22"/>
+        </w:rPr>
+        <w:t>🔹</w:t>
+      </w:r>
+      <w:r>
+        <w:rPr>
+          <w:rFonts w:ascii="Poppins" w:hAnsi="Poppins" w:cs="Poppins"/>
+          <w:b/>
+          <w:bCs/>
+          <w:sz w:val="22"/>
+          <w:szCs w:val="22"/>
+        </w:rPr>
+        <w:t xml:space="preserve"> 2. Crear y configurar el directorio para FTP anónimo</w:t>
+      </w:r>
+    </w:p>
+    <w:p>
+      <w:pPr>
+        <w:rPr>
+          <w:rFonts w:ascii="Poppins" w:hAnsi="Poppins" w:cs="Poppins"/>
+          <w:sz w:val="22"/>
+          <w:szCs w:val="22"/>
+        </w:rPr>
+      </w:pPr>
+      <w:r>
+        <w:rPr>
+          <w:rFonts w:ascii="Poppins" w:hAnsi="Poppins" w:cs="Poppins"/>
+          <w:sz w:val="22"/>
+          <w:szCs w:val="22"/>
+        </w:rPr>
+        <w:t>Si el directorio no existe, créalo y ajusta los permisos:</w:t>
+      </w:r>
+    </w:p>
+    <w:p>
+      <w:pPr>
+        <w:rPr>
+          <w:rFonts w:ascii="Poppins" w:hAnsi="Poppins" w:cs="Poppins"/>
+          <w:sz w:val="22"/>
+          <w:szCs w:val="22"/>
+        </w:rPr>
+      </w:pPr>
+      <w:r>
+        <w:rPr>
+          <w:rFonts w:ascii="Poppins" w:hAnsi="Poppins" w:cs="Poppins"/>
+          <w:sz w:val="22"/>
+          <w:szCs w:val="22"/>
+        </w:rPr>
+        <w:lastRenderedPageBreak/>
+        <w:t xml:space="preserve">sudo </w:t>
+      </w:r>
+      <w:proofErr w:type="spellStart"/>
+      <w:r>
+        <w:rPr>
+          <w:rFonts w:ascii="Poppins" w:hAnsi="Poppins" w:cs="Poppins"/>
+          <w:sz w:val="22"/>
+          <w:szCs w:val="22"/>
+        </w:rPr>
+        <w:t>mkdir</w:t>
+      </w:r>
+      <w:proofErr w:type="spellEnd"/>
+      <w:r>
+        <w:rPr>
+          <w:rFonts w:ascii="Poppins" w:hAnsi="Poppins" w:cs="Poppins"/>
+          <w:sz w:val="22"/>
+          <w:szCs w:val="22"/>
+        </w:rPr>
+        <w:t xml:space="preserve"> -p /</w:t>
+      </w:r>
+      <w:proofErr w:type="spellStart"/>
+      <w:r>
+        <w:rPr>
+          <w:rFonts w:ascii="Poppins" w:hAnsi="Poppins" w:cs="Poppins"/>
+          <w:sz w:val="22"/>
+          <w:szCs w:val="22"/>
+        </w:rPr>
+        <w:t>srv</w:t>
+      </w:r>
+      <w:proofErr w:type="spellEnd"/>
+      <w:r>
+        <w:rPr>
+          <w:rFonts w:ascii="Poppins" w:hAnsi="Poppins" w:cs="Poppins"/>
+          <w:sz w:val="22"/>
+          <w:szCs w:val="22"/>
+        </w:rPr>
+        <w:t>/ftp</w:t>
+      </w:r>
+    </w:p>
+    <w:p>
+      <w:pPr>
+        <w:rPr>
+          <w:rFonts w:ascii="Poppins" w:hAnsi="Poppins" w:cs="Poppins"/>
+          <w:sz w:val="22"/>
+          <w:szCs w:val="22"/>
+        </w:rPr>
+      </w:pPr>
+      <w:r>
+        <w:rPr>
+          <w:rFonts w:ascii="Poppins" w:hAnsi="Poppins" w:cs="Poppins"/>
+          <w:sz w:val="22"/>
+          <w:szCs w:val="22"/>
+        </w:rPr>
+        <w:t xml:space="preserve">sudo </w:t>
+      </w:r>
+      <w:proofErr w:type="spellStart"/>
+      <w:r>
+        <w:rPr>
+          <w:rFonts w:ascii="Poppins" w:hAnsi="Poppins" w:cs="Poppins"/>
+          <w:sz w:val="22"/>
+          <w:szCs w:val="22"/>
+        </w:rPr>
+        <w:t>chmod</w:t>
+      </w:r>
+      <w:proofErr w:type="spellEnd"/>
+      <w:r>
+        <w:rPr>
+          <w:rFonts w:ascii="Poppins" w:hAnsi="Poppins" w:cs="Poppins"/>
+          <w:sz w:val="22"/>
+          <w:szCs w:val="22"/>
+        </w:rPr>
+        <w:t xml:space="preserve"> 555 /</w:t>
+      </w:r>
+      <w:proofErr w:type="spellStart"/>
+      <w:r>
+        <w:rPr>
+          <w:rFonts w:ascii="Poppins" w:hAnsi="Poppins" w:cs="Poppins"/>
+          <w:sz w:val="22"/>
+          <w:szCs w:val="22"/>
+        </w:rPr>
+        <w:t>srv</w:t>
+      </w:r>
+      <w:proofErr w:type="spellEnd"/>
+      <w:r>
+        <w:rPr>
+          <w:rFonts w:ascii="Poppins" w:hAnsi="Poppins" w:cs="Poppins"/>
+          <w:sz w:val="22"/>
+          <w:szCs w:val="22"/>
+        </w:rPr>
+        <w:t>/ftp   # Solo lectura</w:t>
+      </w:r>
+    </w:p>
+    <w:p>
+      <w:pPr>
+        <w:rPr>
+          <w:rFonts w:ascii="Poppins" w:hAnsi="Poppins" w:cs="Poppins"/>
+          <w:sz w:val="22"/>
+          <w:szCs w:val="22"/>
+        </w:rPr>
+      </w:pPr>
+      <w:r>
+        <w:rPr>
+          <w:rFonts w:ascii="Poppins" w:hAnsi="Poppins" w:cs="Poppins"/>
+          <w:sz w:val="22"/>
+          <w:szCs w:val="22"/>
+        </w:rPr>
+        <w:t xml:space="preserve">sudo </w:t>
+      </w:r>
+      <w:proofErr w:type="spellStart"/>
+      <w:r>
+        <w:rPr>
+          <w:rFonts w:ascii="Poppins" w:hAnsi="Poppins" w:cs="Poppins"/>
+          <w:sz w:val="22"/>
+          <w:szCs w:val="22"/>
+        </w:rPr>
+        <w:t>chown</w:t>
+      </w:r>
+      <w:proofErr w:type="spellEnd"/>
+      <w:r>
+        <w:rPr>
+          <w:rFonts w:ascii="Poppins" w:hAnsi="Poppins" w:cs="Poppins"/>
+          <w:sz w:val="22"/>
+          <w:szCs w:val="22"/>
+        </w:rPr>
+        <w:t xml:space="preserve"> </w:t>
+      </w:r>
+      <w:proofErr w:type="spellStart"/>
+      <w:r>
+        <w:rPr>
+          <w:rFonts w:ascii="Poppins" w:hAnsi="Poppins" w:cs="Poppins"/>
+          <w:sz w:val="22"/>
+          <w:szCs w:val="22"/>
+        </w:rPr>
+        <w:t>nobody:nogroup</w:t>
+      </w:r>
+      <w:proofErr w:type="spellEnd"/>
+      <w:r>
+        <w:rPr>
+          <w:rFonts w:ascii="Poppins" w:hAnsi="Poppins" w:cs="Poppins"/>
+          <w:sz w:val="22"/>
+          <w:szCs w:val="22"/>
+        </w:rPr>
+        <w:t xml:space="preserve"> /</w:t>
+      </w:r>
+      <w:proofErr w:type="spellStart"/>
+      <w:r>
+        <w:rPr>
+          <w:rFonts w:ascii="Poppins" w:hAnsi="Poppins" w:cs="Poppins"/>
+          <w:sz w:val="22"/>
+          <w:szCs w:val="22"/>
+        </w:rPr>
+        <w:t>srv</w:t>
+      </w:r>
+      <w:proofErr w:type="spellEnd"/>
+      <w:r>
+        <w:rPr>
+          <w:rFonts w:ascii="Poppins" w:hAnsi="Poppins" w:cs="Poppins"/>
+          <w:sz w:val="22"/>
+          <w:szCs w:val="22"/>
+        </w:rPr>
+        <w:t>/ftp</w:t>
+      </w:r>
+    </w:p>
+    <w:p>
+      <w:pPr>
+        <w:rPr>
+          <w:rFonts w:ascii="Poppins" w:hAnsi="Poppins" w:cs="Poppins"/>
+          <w:sz w:val="22"/>
+          <w:szCs w:val="22"/>
+        </w:rPr>
+      </w:pPr>
+      <w:r>
+        <w:rPr>
+          <w:rFonts w:ascii="Poppins" w:hAnsi="Poppins" w:cs="Poppins"/>
+          <w:sz w:val="22"/>
+          <w:szCs w:val="22"/>
+        </w:rPr>
+        <w:pict w14:anchorId="7AA52F01">
+          <v:rect id="_x0000_i1063" style="width:0;height:1.5pt" o:hralign="center" o:hrstd="t" o:hr="t" fillcolor="#a0a0a0" stroked="f"/>
+        </w:pict>
+      </w:r>
+    </w:p>
+    <w:p>
+      <w:pPr>
+        <w:rPr>
+          <w:rFonts w:ascii="Poppins" w:hAnsi="Poppins" w:cs="Poppins"/>
+          <w:b/>
+          <w:bCs/>
+          <w:sz w:val="22"/>
+          <w:szCs w:val="22"/>
+        </w:rPr>
+      </w:pPr>
+      <w:r>
+        <w:rPr>
+          <w:rFonts w:ascii="Segoe UI Emoji" w:hAnsi="Segoe UI Emoji" w:cs="Segoe UI Emoji"/>
+          <w:b/>
+          <w:bCs/>
+          <w:sz w:val="22"/>
+          <w:szCs w:val="22"/>
+        </w:rPr>
+        <w:t>🔹</w:t>
+      </w:r>
+      <w:r>
+        <w:rPr>
+          <w:rFonts w:ascii="Poppins" w:hAnsi="Poppins" w:cs="Poppins"/>
+          <w:b/>
+          <w:bCs/>
+          <w:sz w:val="22"/>
+          <w:szCs w:val="22"/>
+        </w:rPr>
+        <w:t xml:space="preserve"> 3. Reiniciar el servicio </w:t>
+      </w:r>
+      <w:proofErr w:type="spellStart"/>
+      <w:r>
+        <w:rPr>
+          <w:rFonts w:ascii="Poppins" w:hAnsi="Poppins" w:cs="Poppins"/>
+          <w:b/>
+          <w:bCs/>
+          <w:sz w:val="22"/>
+          <w:szCs w:val="22"/>
+        </w:rPr>
+        <w:t>vsftpd</w:t>
+      </w:r>
+      <w:proofErr w:type="spellEnd"/>
+    </w:p>
+    <w:p>
+      <w:pPr>
+        <w:rPr>
+          <w:rFonts w:ascii="Poppins" w:hAnsi="Poppins" w:cs="Poppins"/>
+          <w:sz w:val="22"/>
+          <w:szCs w:val="22"/>
+        </w:rPr>
+      </w:pPr>
+      <w:r>
+        <w:rPr>
+          <w:rFonts w:ascii="Poppins" w:hAnsi="Poppins" w:cs="Poppins"/>
+          <w:sz w:val="22"/>
+          <w:szCs w:val="22"/>
+        </w:rPr>
+        <w:t>Después de hacer los cambios, guarda el archivo y reinicia el servicio:</w:t>
+      </w:r>
+    </w:p>
+    <w:p>
+      <w:pPr>
+        <w:rPr>
+          <w:rFonts w:ascii="Poppins" w:hAnsi="Poppins" w:cs="Poppins"/>
+          <w:sz w:val="22"/>
+          <w:szCs w:val="22"/>
+        </w:rPr>
+      </w:pPr>
+      <w:r>
+        <w:rPr>
+          <w:rFonts w:ascii="Poppins" w:hAnsi="Poppins" w:cs="Poppins"/>
+          <w:sz w:val="22"/>
+          <w:szCs w:val="22"/>
+        </w:rPr>
+        <w:t xml:space="preserve">sudo </w:t>
+      </w:r>
+      <w:proofErr w:type="spellStart"/>
+      <w:r>
+        <w:rPr>
+          <w:rFonts w:ascii="Poppins" w:hAnsi="Poppins" w:cs="Poppins"/>
+          <w:sz w:val="22"/>
+          <w:szCs w:val="22"/>
+        </w:rPr>
+        <w:t>systemctl</w:t>
+      </w:r>
+      <w:proofErr w:type="spellEnd"/>
+      <w:r>
+        <w:rPr>
+          <w:rFonts w:ascii="Poppins" w:hAnsi="Poppins" w:cs="Poppins"/>
+          <w:sz w:val="22"/>
+          <w:szCs w:val="22"/>
+        </w:rPr>
+        <w:t xml:space="preserve"> </w:t>
+      </w:r>
+      <w:proofErr w:type="spellStart"/>
+      <w:r>
+        <w:rPr>
+          <w:rFonts w:ascii="Poppins" w:hAnsi="Poppins" w:cs="Poppins"/>
+          <w:sz w:val="22"/>
+          <w:szCs w:val="22"/>
+        </w:rPr>
+        <w:t>restart</w:t>
+      </w:r>
+      <w:proofErr w:type="spellEnd"/>
+      <w:r>
+        <w:rPr>
+          <w:rFonts w:ascii="Poppins" w:hAnsi="Poppins" w:cs="Poppins"/>
+          <w:sz w:val="22"/>
+          <w:szCs w:val="22"/>
+        </w:rPr>
+        <w:t xml:space="preserve"> </w:t>
+      </w:r>
+      <w:proofErr w:type="spellStart"/>
+      <w:r>
+        <w:rPr>
+          <w:rFonts w:ascii="Poppins" w:hAnsi="Poppins" w:cs="Poppins"/>
+          <w:sz w:val="22"/>
+          <w:szCs w:val="22"/>
+        </w:rPr>
+        <w:t>vsftpd</w:t>
+      </w:r>
+      <w:proofErr w:type="spellEnd"/>
+    </w:p>
+    <w:p>
+      <w:pPr>
+        <w:rPr>
+          <w:rFonts w:ascii="Poppins" w:hAnsi="Poppins" w:cs="Poppins"/>
+          <w:sz w:val="22"/>
+          <w:szCs w:val="22"/>
+        </w:rPr>
+      </w:pPr>
+      <w:r>
+        <w:rPr>
+          <w:rFonts w:ascii="Poppins" w:hAnsi="Poppins" w:cs="Poppins"/>
+          <w:sz w:val="22"/>
+          <w:szCs w:val="22"/>
+        </w:rPr>
+        <w:t>Para verificar que el servicio está corriendo correctamente:</w:t>
+      </w:r>
+    </w:p>
+    <w:p>
+      <w:pPr>
+        <w:rPr>
+          <w:rFonts w:ascii="Poppins" w:hAnsi="Poppins" w:cs="Poppins"/>
+          <w:sz w:val="22"/>
+          <w:szCs w:val="22"/>
+        </w:rPr>
+      </w:pPr>
+      <w:r>
+        <w:rPr>
+          <w:rFonts w:ascii="Poppins" w:hAnsi="Poppins" w:cs="Poppins"/>
+          <w:sz w:val="22"/>
+          <w:szCs w:val="22"/>
+        </w:rPr>
+        <w:t xml:space="preserve">sudo </w:t>
+      </w:r>
+      <w:proofErr w:type="spellStart"/>
+      <w:r>
+        <w:rPr>
+          <w:rFonts w:ascii="Poppins" w:hAnsi="Poppins" w:cs="Poppins"/>
+          <w:sz w:val="22"/>
+          <w:szCs w:val="22"/>
+        </w:rPr>
+        <w:t>systemctl</w:t>
+      </w:r>
+      <w:proofErr w:type="spellEnd"/>
+      <w:r>
+        <w:rPr>
+          <w:rFonts w:ascii="Poppins" w:hAnsi="Poppins" w:cs="Poppins"/>
+          <w:sz w:val="22"/>
+          <w:szCs w:val="22"/>
+        </w:rPr>
+        <w:t xml:space="preserve"> status </w:t>
+      </w:r>
+      <w:proofErr w:type="spellStart"/>
+      <w:r>
+        <w:rPr>
+          <w:rFonts w:ascii="Poppins" w:hAnsi="Poppins" w:cs="Poppins"/>
+          <w:sz w:val="22"/>
+          <w:szCs w:val="22"/>
+        </w:rPr>
+        <w:t>vsftpd</w:t>
+      </w:r>
+      <w:proofErr w:type="spellEnd"/>
+    </w:p>
+    <w:p>
+      <w:pPr>
+        <w:rPr>
+          <w:rFonts w:ascii="Poppins" w:hAnsi="Poppins" w:cs="Poppins"/>
+          <w:sz w:val="22"/>
+          <w:szCs w:val="22"/>
+        </w:rPr>
+      </w:pPr>
+      <w:r>
+        <w:rPr>
+          <w:rFonts w:ascii="Poppins" w:hAnsi="Poppins" w:cs="Poppins"/>
+          <w:sz w:val="22"/>
+          <w:szCs w:val="22"/>
+        </w:rPr>
+        <w:pict w14:anchorId="2E092A48">
+          <v:rect id="_x0000_i1064" style="width:0;height:1.5pt" o:hralign="center" o:hrstd="t" o:hr="t" fillcolor="#a0a0a0" stroked="f"/>
+        </w:pict>
+      </w:r>
+    </w:p>
+    <w:p>
+      <w:pPr>
+        <w:rPr>
+          <w:rFonts w:ascii="Poppins" w:hAnsi="Poppins" w:cs="Poppins"/>
+          <w:b/>
+          <w:bCs/>
+          <w:sz w:val="22"/>
+          <w:szCs w:val="22"/>
+        </w:rPr>
+      </w:pPr>
+      <w:r>
+        <w:rPr>
+          <w:rFonts w:ascii="Segoe UI Emoji" w:hAnsi="Segoe UI Emoji" w:cs="Segoe UI Emoji"/>
+          <w:b/>
+          <w:bCs/>
+          <w:sz w:val="22"/>
+          <w:szCs w:val="22"/>
+        </w:rPr>
+        <w:t>🔹</w:t>
+      </w:r>
+      <w:r>
+        <w:rPr>
+          <w:rFonts w:ascii="Poppins" w:hAnsi="Poppins" w:cs="Poppins"/>
+          <w:b/>
+          <w:bCs/>
+          <w:sz w:val="22"/>
+          <w:szCs w:val="22"/>
+        </w:rPr>
+        <w:t xml:space="preserve"> 4. Configurar firewall (si aplica)</w:t>
+      </w:r>
+    </w:p>
+    <w:p>
+      <w:pPr>
+        <w:rPr>
+          <w:rFonts w:ascii="Poppins" w:hAnsi="Poppins" w:cs="Poppins"/>
+          <w:sz w:val="22"/>
+          <w:szCs w:val="22"/>
+        </w:rPr>
+      </w:pPr>
+      <w:r>
+        <w:rPr>
+          <w:rFonts w:ascii="Poppins" w:hAnsi="Poppins" w:cs="Poppins"/>
+          <w:sz w:val="22"/>
+          <w:szCs w:val="22"/>
+        </w:rPr>
+        <w:t xml:space="preserve">Si tienes </w:t>
+      </w:r>
+      <w:r>
+        <w:rPr>
+          <w:rFonts w:ascii="Poppins" w:hAnsi="Poppins" w:cs="Poppins"/>
+          <w:b/>
+          <w:bCs/>
+          <w:sz w:val="22"/>
+          <w:szCs w:val="22"/>
+        </w:rPr>
+        <w:t>UFW</w:t>
+      </w:r>
+      <w:r>
+        <w:rPr>
+          <w:rFonts w:ascii="Poppins" w:hAnsi="Poppins" w:cs="Poppins"/>
+          <w:sz w:val="22"/>
+          <w:szCs w:val="22"/>
+        </w:rPr>
+        <w:t xml:space="preserve"> (</w:t>
+      </w:r>
+      <w:proofErr w:type="spellStart"/>
+      <w:r>
+        <w:rPr>
+          <w:rFonts w:ascii="Poppins" w:hAnsi="Poppins" w:cs="Poppins"/>
+          <w:sz w:val="22"/>
+          <w:szCs w:val="22"/>
+        </w:rPr>
+        <w:t>Uncomplicated</w:t>
+      </w:r>
+      <w:proofErr w:type="spellEnd"/>
+      <w:r>
+        <w:rPr>
+          <w:rFonts w:ascii="Poppins" w:hAnsi="Poppins" w:cs="Poppins"/>
+          <w:sz w:val="22"/>
+          <w:szCs w:val="22"/>
+        </w:rPr>
+        <w:t xml:space="preserve"> Firewall), abre los puertos necesarios:</w:t>
+      </w:r>
+    </w:p>
+    <w:p>
+      <w:pPr>
+        <w:rPr>
+          <w:rFonts w:ascii="Poppins" w:hAnsi="Poppins" w:cs="Poppins"/>
+          <w:sz w:val="22"/>
+          <w:szCs w:val="22"/>
+        </w:rPr>
+      </w:pPr>
+      <w:r>
+        <w:rPr>
+          <w:rFonts w:ascii="Poppins" w:hAnsi="Poppins" w:cs="Poppins"/>
+          <w:sz w:val="22"/>
+          <w:szCs w:val="22"/>
+        </w:rPr>
+        <w:t xml:space="preserve">sudo </w:t>
+      </w:r>
+      <w:proofErr w:type="spellStart"/>
+      <w:r>
+        <w:rPr>
+          <w:rFonts w:ascii="Poppins" w:hAnsi="Poppins" w:cs="Poppins"/>
+          <w:sz w:val="22"/>
+          <w:szCs w:val="22"/>
+        </w:rPr>
+        <w:t>ufw</w:t>
+      </w:r>
+      <w:proofErr w:type="spellEnd"/>
+      <w:r>
+        <w:rPr>
+          <w:rFonts w:ascii="Poppins" w:hAnsi="Poppins" w:cs="Poppins"/>
+          <w:sz w:val="22"/>
+          <w:szCs w:val="22"/>
+        </w:rPr>
+        <w:t xml:space="preserve"> </w:t>
+      </w:r>
+      <w:proofErr w:type="spellStart"/>
+      <w:r>
+        <w:rPr>
+          <w:rFonts w:ascii="Poppins" w:hAnsi="Poppins" w:cs="Poppins"/>
+          <w:sz w:val="22"/>
+          <w:szCs w:val="22"/>
+        </w:rPr>
+        <w:t>allow</w:t>
+      </w:r>
+      <w:proofErr w:type="spellEnd"/>
+      <w:r>
+        <w:rPr>
+          <w:rFonts w:ascii="Poppins" w:hAnsi="Poppins" w:cs="Poppins"/>
+          <w:sz w:val="22"/>
+          <w:szCs w:val="22"/>
+        </w:rPr>
+        <w:t xml:space="preserve"> 21/</w:t>
+      </w:r>
+      <w:proofErr w:type="spellStart"/>
+      <w:r>
+        <w:rPr>
+          <w:rFonts w:ascii="Poppins" w:hAnsi="Poppins" w:cs="Poppins"/>
+          <w:sz w:val="22"/>
+          <w:szCs w:val="22"/>
+        </w:rPr>
+        <w:t>tcp</w:t>
+      </w:r>
+      <w:proofErr w:type="spellEnd"/>
+    </w:p>
+    <w:p>
+      <w:pPr>
+        <w:rPr>
+          <w:rFonts w:ascii="Poppins" w:hAnsi="Poppins" w:cs="Poppins"/>
+          <w:sz w:val="22"/>
+          <w:szCs w:val="22"/>
+        </w:rPr>
+      </w:pPr>
+      <w:r>
+        <w:rPr>
+          <w:rFonts w:ascii="Poppins" w:hAnsi="Poppins" w:cs="Poppins"/>
+          <w:sz w:val="22"/>
+          <w:szCs w:val="22"/>
+        </w:rPr>
+        <w:t xml:space="preserve">sudo </w:t>
+      </w:r>
+      <w:proofErr w:type="spellStart"/>
+      <w:r>
+        <w:rPr>
+          <w:rFonts w:ascii="Poppins" w:hAnsi="Poppins" w:cs="Poppins"/>
+          <w:sz w:val="22"/>
+          <w:szCs w:val="22"/>
+        </w:rPr>
+        <w:t>ufw</w:t>
+      </w:r>
+      <w:proofErr w:type="spellEnd"/>
+      <w:r>
+        <w:rPr>
+          <w:rFonts w:ascii="Poppins" w:hAnsi="Poppins" w:cs="Poppins"/>
+          <w:sz w:val="22"/>
+          <w:szCs w:val="22"/>
+        </w:rPr>
+        <w:t xml:space="preserve"> </w:t>
+      </w:r>
+      <w:proofErr w:type="spellStart"/>
+      <w:r>
+        <w:rPr>
+          <w:rFonts w:ascii="Poppins" w:hAnsi="Poppins" w:cs="Poppins"/>
+          <w:sz w:val="22"/>
+          <w:szCs w:val="22"/>
+        </w:rPr>
+        <w:t>allow</w:t>
+      </w:r>
+      <w:proofErr w:type="spellEnd"/>
+      <w:r>
+        <w:rPr>
+          <w:rFonts w:ascii="Poppins" w:hAnsi="Poppins" w:cs="Poppins"/>
+          <w:sz w:val="22"/>
+          <w:szCs w:val="22"/>
+        </w:rPr>
+        <w:t xml:space="preserve"> 40000:50000/</w:t>
+      </w:r>
+      <w:proofErr w:type="spellStart"/>
+      <w:r>
+        <w:rPr>
+          <w:rFonts w:ascii="Poppins" w:hAnsi="Poppins" w:cs="Poppins"/>
+          <w:sz w:val="22"/>
+          <w:szCs w:val="22"/>
+        </w:rPr>
+        <w:t>tcp</w:t>
+      </w:r>
+      <w:proofErr w:type="spellEnd"/>
+    </w:p>
+    <w:p>
+      <w:pPr>
+        <w:rPr>
+          <w:rFonts w:ascii="Poppins" w:hAnsi="Poppins" w:cs="Poppins"/>
+          <w:sz w:val="22"/>
+          <w:szCs w:val="22"/>
+        </w:rPr>
+      </w:pPr>
+      <w:r>
+        <w:rPr>
+          <w:rFonts w:ascii="Poppins" w:hAnsi="Poppins" w:cs="Poppins"/>
+          <w:sz w:val="22"/>
+          <w:szCs w:val="22"/>
+        </w:rPr>
+        <w:t xml:space="preserve">sudo </w:t>
+      </w:r>
+      <w:proofErr w:type="spellStart"/>
+      <w:r>
+        <w:rPr>
+          <w:rFonts w:ascii="Poppins" w:hAnsi="Poppins" w:cs="Poppins"/>
+          <w:sz w:val="22"/>
+          <w:szCs w:val="22"/>
+        </w:rPr>
+        <w:t>ufw</w:t>
+      </w:r>
+      <w:proofErr w:type="spellEnd"/>
+      <w:r>
+        <w:rPr>
+          <w:rFonts w:ascii="Poppins" w:hAnsi="Poppins" w:cs="Poppins"/>
+          <w:sz w:val="22"/>
+          <w:szCs w:val="22"/>
+        </w:rPr>
+        <w:t xml:space="preserve"> </w:t>
+      </w:r>
+      <w:proofErr w:type="spellStart"/>
+      <w:r>
+        <w:rPr>
+          <w:rFonts w:ascii="Poppins" w:hAnsi="Poppins" w:cs="Poppins"/>
+          <w:sz w:val="22"/>
+          <w:szCs w:val="22"/>
+        </w:rPr>
+        <w:t>reload</w:t>
+      </w:r>
+      <w:proofErr w:type="spellEnd"/>
+    </w:p>
+    <w:p>
+      <w:pPr>
+        <w:rPr>
+          <w:rFonts w:ascii="Poppins" w:hAnsi="Poppins" w:cs="Poppins"/>
+          <w:sz w:val="22"/>
+          <w:szCs w:val="22"/>
+        </w:rPr>
+      </w:pPr>
+      <w:r>
+        <w:rPr>
+          <w:rFonts w:ascii="Poppins" w:hAnsi="Poppins" w:cs="Poppins"/>
+          <w:sz w:val="22"/>
+          <w:szCs w:val="22"/>
+        </w:rPr>
+        <w:t xml:space="preserve">Si usas </w:t>
+      </w:r>
+      <w:proofErr w:type="spellStart"/>
+      <w:r>
+        <w:rPr>
+          <w:rFonts w:ascii="Poppins" w:hAnsi="Poppins" w:cs="Poppins"/>
+          <w:b/>
+          <w:bCs/>
+          <w:sz w:val="22"/>
+          <w:szCs w:val="22"/>
+        </w:rPr>
+        <w:t>firewalld</w:t>
+      </w:r>
+      <w:proofErr w:type="spellEnd"/>
+      <w:r>
+        <w:rPr>
+          <w:rFonts w:ascii="Poppins" w:hAnsi="Poppins" w:cs="Poppins"/>
+          <w:sz w:val="22"/>
+          <w:szCs w:val="22"/>
+        </w:rPr>
+        <w:t>:</w:t>
+      </w:r>
+    </w:p>
+    <w:p>
+      <w:pPr>
+        <w:rPr>
+          <w:rFonts w:ascii="Poppins" w:hAnsi="Poppins" w:cs="Poppins"/>
+          <w:sz w:val="22"/>
+          <w:szCs w:val="22"/>
+        </w:rPr>
+      </w:pPr>
+      <w:r>
+        <w:rPr>
+          <w:rFonts w:ascii="Poppins" w:hAnsi="Poppins" w:cs="Poppins"/>
+          <w:sz w:val="22"/>
+          <w:szCs w:val="22"/>
+        </w:rPr>
+        <w:t>sudo firewall-</w:t>
+      </w:r>
+      <w:proofErr w:type="spellStart"/>
+      <w:r>
+        <w:rPr>
+          <w:rFonts w:ascii="Poppins" w:hAnsi="Poppins" w:cs="Poppins"/>
+          <w:sz w:val="22"/>
+          <w:szCs w:val="22"/>
+        </w:rPr>
+        <w:t>cmd</w:t>
+      </w:r>
+      <w:proofErr w:type="spellEnd"/>
+      <w:r>
+        <w:rPr>
+          <w:rFonts w:ascii="Poppins" w:hAnsi="Poppins" w:cs="Poppins"/>
+          <w:sz w:val="22"/>
+          <w:szCs w:val="22"/>
+        </w:rPr>
+        <w:t xml:space="preserve"> --</w:t>
+      </w:r>
+      <w:proofErr w:type="spellStart"/>
+      <w:r>
+        <w:rPr>
+          <w:rFonts w:ascii="Poppins" w:hAnsi="Poppins" w:cs="Poppins"/>
+          <w:sz w:val="22"/>
+          <w:szCs w:val="22"/>
+        </w:rPr>
+        <w:t>add-service</w:t>
+      </w:r>
+      <w:proofErr w:type="spellEnd"/>
+      <w:r>
+        <w:rPr>
+          <w:rFonts w:ascii="Poppins" w:hAnsi="Poppins" w:cs="Poppins"/>
+          <w:sz w:val="22"/>
+          <w:szCs w:val="22"/>
+        </w:rPr>
+        <w:t>=ftp --</w:t>
+      </w:r>
+      <w:proofErr w:type="spellStart"/>
+      <w:r>
+        <w:rPr>
+          <w:rFonts w:ascii="Poppins" w:hAnsi="Poppins" w:cs="Poppins"/>
+          <w:sz w:val="22"/>
+          <w:szCs w:val="22"/>
+        </w:rPr>
+        <w:t>permanent</w:t>
+      </w:r>
+      <w:proofErr w:type="spellEnd"/>
+    </w:p>
+    <w:p>
+      <w:pPr>
+        <w:rPr>
+          <w:rFonts w:ascii="Poppins" w:hAnsi="Poppins" w:cs="Poppins"/>
+          <w:sz w:val="22"/>
+          <w:szCs w:val="22"/>
+        </w:rPr>
+      </w:pPr>
+      <w:r>
+        <w:rPr>
+          <w:rFonts w:ascii="Poppins" w:hAnsi="Poppins" w:cs="Poppins"/>
+          <w:sz w:val="22"/>
+          <w:szCs w:val="22"/>
+        </w:rPr>
+        <w:t>sudo firewall-</w:t>
+      </w:r>
+      <w:proofErr w:type="spellStart"/>
+      <w:r>
+        <w:rPr>
+          <w:rFonts w:ascii="Poppins" w:hAnsi="Poppins" w:cs="Poppins"/>
+          <w:sz w:val="22"/>
+          <w:szCs w:val="22"/>
+        </w:rPr>
+        <w:t>cmd</w:t>
+      </w:r>
+      <w:proofErr w:type="spellEnd"/>
+      <w:r>
+        <w:rPr>
+          <w:rFonts w:ascii="Poppins" w:hAnsi="Poppins" w:cs="Poppins"/>
+          <w:sz w:val="22"/>
+          <w:szCs w:val="22"/>
+        </w:rPr>
+        <w:t xml:space="preserve"> --</w:t>
+      </w:r>
+      <w:proofErr w:type="spellStart"/>
+      <w:r>
+        <w:rPr>
+          <w:rFonts w:ascii="Poppins" w:hAnsi="Poppins" w:cs="Poppins"/>
+          <w:sz w:val="22"/>
+          <w:szCs w:val="22"/>
+        </w:rPr>
+        <w:t>add-port</w:t>
+      </w:r>
+      <w:proofErr w:type="spellEnd"/>
+      <w:r>
+        <w:rPr>
+          <w:rFonts w:ascii="Poppins" w:hAnsi="Poppins" w:cs="Poppins"/>
+          <w:sz w:val="22"/>
+          <w:szCs w:val="22"/>
+        </w:rPr>
+        <w:t>=40000-50000/</w:t>
+      </w:r>
+      <w:proofErr w:type="spellStart"/>
+      <w:r>
+        <w:rPr>
+          <w:rFonts w:ascii="Poppins" w:hAnsi="Poppins" w:cs="Poppins"/>
+          <w:sz w:val="22"/>
+          <w:szCs w:val="22"/>
+        </w:rPr>
+        <w:t>tcp</w:t>
+      </w:r>
+      <w:proofErr w:type="spellEnd"/>
+      <w:r>
+        <w:rPr>
+          <w:rFonts w:ascii="Poppins" w:hAnsi="Poppins" w:cs="Poppins"/>
+          <w:sz w:val="22"/>
+          <w:szCs w:val="22"/>
+        </w:rPr>
+        <w:t xml:space="preserve"> --</w:t>
+      </w:r>
+      <w:proofErr w:type="spellStart"/>
+      <w:r>
+        <w:rPr>
+          <w:rFonts w:ascii="Poppins" w:hAnsi="Poppins" w:cs="Poppins"/>
+          <w:sz w:val="22"/>
+          <w:szCs w:val="22"/>
+        </w:rPr>
+        <w:t>permanent</w:t>
+      </w:r>
+      <w:proofErr w:type="spellEnd"/>
+    </w:p>
+    <w:p>
+      <w:pPr>
+        <w:rPr>
+          <w:rFonts w:ascii="Poppins" w:hAnsi="Poppins" w:cs="Poppins"/>
+          <w:sz w:val="22"/>
+          <w:szCs w:val="22"/>
+        </w:rPr>
+      </w:pPr>
+      <w:r>
+        <w:rPr>
+          <w:rFonts w:ascii="Poppins" w:hAnsi="Poppins" w:cs="Poppins"/>
+          <w:sz w:val="22"/>
+          <w:szCs w:val="22"/>
+        </w:rPr>
+        <w:t>sudo firewall-</w:t>
+      </w:r>
+      <w:proofErr w:type="spellStart"/>
+      <w:r>
+        <w:rPr>
+          <w:rFonts w:ascii="Poppins" w:hAnsi="Poppins" w:cs="Poppins"/>
+          <w:sz w:val="22"/>
+          <w:szCs w:val="22"/>
+        </w:rPr>
+        <w:t>cmd</w:t>
+      </w:r>
+      <w:proofErr w:type="spellEnd"/>
+      <w:r>
+        <w:rPr>
+          <w:rFonts w:ascii="Poppins" w:hAnsi="Poppins" w:cs="Poppins"/>
+          <w:sz w:val="22"/>
+          <w:szCs w:val="22"/>
+        </w:rPr>
+        <w:t xml:space="preserve"> --</w:t>
+      </w:r>
+      <w:proofErr w:type="spellStart"/>
+      <w:r>
+        <w:rPr>
+          <w:rFonts w:ascii="Poppins" w:hAnsi="Poppins" w:cs="Poppins"/>
+          <w:sz w:val="22"/>
+          <w:szCs w:val="22"/>
+        </w:rPr>
+        <w:t>reload</w:t>
+      </w:r>
+      <w:proofErr w:type="spellEnd"/>
+    </w:p>
+    <w:p>
+      <w:pPr>
+        <w:rPr>
+          <w:rFonts w:ascii="Poppins" w:hAnsi="Poppins" w:cs="Poppins"/>
+          <w:sz w:val="22"/>
+          <w:szCs w:val="22"/>
+        </w:rPr>
+      </w:pPr>
+      <w:r>
+        <w:rPr>
+          <w:rFonts w:ascii="Poppins" w:hAnsi="Poppins" w:cs="Poppins"/>
+          <w:sz w:val="22"/>
+          <w:szCs w:val="22"/>
+        </w:rPr>
+        <w:pict w14:anchorId="30A7DBCE">
+          <v:rect id="_x0000_i1065" style="width:0;height:1.5pt" o:hralign="center" o:hrstd="t" o:hr="t" fillcolor="#a0a0a0" stroked="f"/>
+        </w:pict>
+      </w:r>
+    </w:p>
+    <w:p>
+      <w:pPr>
+        <w:rPr>
+          <w:rFonts w:ascii="Poppins" w:hAnsi="Poppins" w:cs="Poppins"/>
+          <w:b/>
+          <w:bCs/>
+          <w:sz w:val="22"/>
+          <w:szCs w:val="22"/>
+        </w:rPr>
+      </w:pPr>
+      <w:r>
+        <w:rPr>
+          <w:rFonts w:ascii="Segoe UI Emoji" w:hAnsi="Segoe UI Emoji" w:cs="Segoe UI Emoji"/>
+          <w:b/>
+          <w:bCs/>
+          <w:sz w:val="22"/>
+          <w:szCs w:val="22"/>
+        </w:rPr>
+        <w:t>🔹</w:t>
+      </w:r>
+      <w:r>
+        <w:rPr>
+          <w:rFonts w:ascii="Poppins" w:hAnsi="Poppins" w:cs="Poppins"/>
+          <w:b/>
+          <w:bCs/>
+          <w:sz w:val="22"/>
+          <w:szCs w:val="22"/>
+        </w:rPr>
+        <w:t xml:space="preserve"> 5. Prueba la conexión FTP</w:t>
+      </w:r>
+    </w:p>
+    <w:p>
+      <w:pPr>
+        <w:rPr>
+          <w:rFonts w:ascii="Poppins" w:hAnsi="Poppins" w:cs="Poppins"/>
+          <w:sz w:val="22"/>
+          <w:szCs w:val="22"/>
+        </w:rPr>
+      </w:pPr>
+      <w:r>
+        <w:rPr>
+          <w:rFonts w:ascii="Poppins" w:hAnsi="Poppins" w:cs="Poppins"/>
+          <w:sz w:val="22"/>
+          <w:szCs w:val="22"/>
+        </w:rPr>
+        <w:t>Desde otra máquina, puedes probar el acceso con:</w:t>
+      </w:r>
+    </w:p>
+    <w:p>
+      <w:pPr>
+        <w:rPr>
+          <w:rFonts w:ascii="Poppins" w:hAnsi="Poppins" w:cs="Poppins"/>
+          <w:sz w:val="22"/>
+          <w:szCs w:val="22"/>
+        </w:rPr>
+      </w:pPr>
+      <w:r>
+        <w:rPr>
+          <w:rFonts w:ascii="Poppins" w:hAnsi="Poppins" w:cs="Poppins"/>
+          <w:sz w:val="22"/>
+          <w:szCs w:val="22"/>
+        </w:rPr>
+        <w:t>ftp &lt;IP_DEL_SERVIDOR&gt;</w:t>
+      </w:r>
+    </w:p>
+    <w:p>
+      <w:pPr>
+        <w:rPr>
+          <w:rFonts w:ascii="Poppins" w:hAnsi="Poppins" w:cs="Poppins"/>
+          <w:sz w:val="22"/>
+          <w:szCs w:val="22"/>
+        </w:rPr>
+      </w:pPr>
+      <w:r>
+        <w:rPr>
+          <w:rFonts w:ascii="Poppins" w:hAnsi="Poppins" w:cs="Poppins"/>
+          <w:sz w:val="22"/>
+          <w:szCs w:val="22"/>
+        </w:rPr>
+        <w:t>O desde un navegador:</w:t>
+      </w:r>
+    </w:p>
+    <w:p>
+      <w:pPr>
+        <w:rPr>
+          <w:rFonts w:ascii="Poppins" w:hAnsi="Poppins" w:cs="Poppins"/>
+          <w:sz w:val="22"/>
+          <w:szCs w:val="22"/>
+        </w:rPr>
+      </w:pPr>
+      <w:r>
+        <w:rPr>
+          <w:rFonts w:ascii="Poppins" w:hAnsi="Poppins" w:cs="Poppins"/>
+          <w:sz w:val="22"/>
+          <w:szCs w:val="22"/>
+        </w:rPr>
+        <w:t>ftp://&lt;IP_DEL_SERVIDOR&gt;</w:t>
+      </w:r>
+    </w:p>
+    <w:p>
+      <w:pPr>
+        <w:rPr>
+          <w:rFonts w:ascii="Poppins" w:hAnsi="Poppins" w:cs="Poppins"/>
+          <w:sz w:val="22"/>
+          <w:szCs w:val="22"/>
+        </w:rPr>
+      </w:pPr>
+      <w:r>
+        <w:rPr>
+          <w:rFonts w:ascii="Poppins" w:hAnsi="Poppins" w:cs="Poppins"/>
+          <w:sz w:val="22"/>
+          <w:szCs w:val="22"/>
+        </w:rPr>
+        <w:lastRenderedPageBreak/>
+        <w:t xml:space="preserve">Verás los archivos disponibles en </w:t>
+      </w:r>
+      <w:r>
+        <w:rPr>
+          <w:rFonts w:ascii="Poppins" w:hAnsi="Poppins" w:cs="Poppins"/>
+          <w:b/>
+          <w:bCs/>
+          <w:sz w:val="22"/>
+          <w:szCs w:val="22"/>
+        </w:rPr>
+        <w:t>/</w:t>
+      </w:r>
+      <w:proofErr w:type="spellStart"/>
+      <w:r>
+        <w:rPr>
+          <w:rFonts w:ascii="Poppins" w:hAnsi="Poppins" w:cs="Poppins"/>
+          <w:b/>
+          <w:bCs/>
+          <w:sz w:val="22"/>
+          <w:szCs w:val="22"/>
+        </w:rPr>
+        <w:t>srv</w:t>
+      </w:r>
+      <w:proofErr w:type="spellEnd"/>
+      <w:r>
+        <w:rPr>
+          <w:rFonts w:ascii="Poppins" w:hAnsi="Poppins" w:cs="Poppins"/>
+          <w:b/>
+          <w:bCs/>
+          <w:sz w:val="22"/>
+          <w:szCs w:val="22"/>
+        </w:rPr>
+        <w:t>/ftp</w:t>
+      </w:r>
+      <w:r>
+        <w:rPr>
+          <w:rFonts w:ascii="Poppins" w:hAnsi="Poppins" w:cs="Poppins"/>
+          <w:sz w:val="22"/>
+          <w:szCs w:val="22"/>
+        </w:rPr>
+        <w:t>, pero no podrás subir ni modificar nada.</w:t>
+      </w:r>
+    </w:p>
+    <w:p>
+      <w:pPr>
+        <w:rPr>
+          <w:rFonts w:ascii="Poppins" w:hAnsi="Poppins" w:cs="Poppins"/>
+          <w:sz w:val="22"/>
+          <w:szCs w:val="22"/>
+        </w:rPr>
+      </w:pPr>
+      <w:r>
+        <w:rPr>
+          <w:rFonts w:ascii="Poppins" w:hAnsi="Poppins" w:cs="Poppins"/>
+          <w:sz w:val="22"/>
+          <w:szCs w:val="22"/>
+        </w:rPr>
+        <w:pict w14:anchorId="32A84AE6">
+          <v:rect id="_x0000_i1066" style="width:0;height:1.5pt" o:hralign="center" o:hrstd="t" o:hr="t" fillcolor="#a0a0a0" stroked="f"/>
+        </w:pict>
+      </w:r>
+    </w:p>
+    <w:p>
+      <w:pPr>
+        <w:rPr>
+          <w:rFonts w:ascii="Poppins" w:hAnsi="Poppins" w:cs="Poppins"/>
+          <w:b/>
+          <w:bCs/>
+          <w:sz w:val="22"/>
+          <w:szCs w:val="22"/>
+        </w:rPr>
+      </w:pPr>
+      <w:r>
+        <w:rPr>
+          <w:rFonts w:ascii="Segoe UI Emoji" w:hAnsi="Segoe UI Emoji" w:cs="Segoe UI Emoji"/>
+          <w:b/>
+          <w:bCs/>
+          <w:sz w:val="22"/>
+          <w:szCs w:val="22"/>
+        </w:rPr>
+        <w:t>🔹</w:t>
+      </w:r>
+      <w:r>
+        <w:rPr>
+          <w:rFonts w:ascii="Poppins" w:hAnsi="Poppins" w:cs="Poppins"/>
+          <w:b/>
+          <w:bCs/>
+          <w:sz w:val="22"/>
+          <w:szCs w:val="22"/>
+        </w:rPr>
+        <w:t xml:space="preserve"> Resumen</w:t>
+      </w:r>
+    </w:p>
+    <w:p>
+      <w:pPr>
+        <w:rPr>
+          <w:rFonts w:ascii="Poppins" w:hAnsi="Poppins" w:cs="Poppins"/>
+          <w:sz w:val="22"/>
+          <w:szCs w:val="22"/>
+        </w:rPr>
+      </w:pPr>
+      <w:r>
+        <w:rPr>
+          <w:rFonts w:ascii="Segoe UI Emoji" w:hAnsi="Segoe UI Emoji" w:cs="Segoe UI Emoji"/>
+          <w:sz w:val="22"/>
+          <w:szCs w:val="22"/>
+        </w:rPr>
+        <w:t>✅</w:t>
+      </w:r>
+      <w:r>
+        <w:rPr>
+          <w:rFonts w:ascii="Poppins" w:hAnsi="Poppins" w:cs="Poppins"/>
+          <w:sz w:val="22"/>
+          <w:szCs w:val="22"/>
+        </w:rPr>
+        <w:t xml:space="preserve"> Se permite solo acceso anónimo</w:t>
+      </w:r>
+      <w:r>
+        <w:rPr>
+          <w:rFonts w:ascii="Poppins" w:hAnsi="Poppins" w:cs="Poppins"/>
+          <w:sz w:val="22"/>
+          <w:szCs w:val="22"/>
+        </w:rPr>
+        <w:br/>
+      </w:r>
+      <w:r>
+        <w:rPr>
+          <w:rFonts w:ascii="Segoe UI Emoji" w:hAnsi="Segoe UI Emoji" w:cs="Segoe UI Emoji"/>
+          <w:sz w:val="22"/>
+          <w:szCs w:val="22"/>
+        </w:rPr>
+        <w:t>✅</w:t>
+      </w:r>
+      <w:r>
+        <w:rPr>
+          <w:rFonts w:ascii="Poppins" w:hAnsi="Poppins" w:cs="Poppins"/>
+          <w:sz w:val="22"/>
+          <w:szCs w:val="22"/>
+        </w:rPr>
+        <w:t xml:space="preserve"> Solo se pueden descargar archivos (no subir ni modificar directorios)</w:t>
+      </w:r>
+      <w:r>
+        <w:rPr>
+          <w:rFonts w:ascii="Poppins" w:hAnsi="Poppins" w:cs="Poppins"/>
+          <w:sz w:val="22"/>
+          <w:szCs w:val="22"/>
+        </w:rPr>
+        <w:br/>
+      </w:r>
+      <w:r>
+        <w:rPr>
+          <w:rFonts w:ascii="Segoe UI Emoji" w:hAnsi="Segoe UI Emoji" w:cs="Segoe UI Emoji"/>
+          <w:sz w:val="22"/>
+          <w:szCs w:val="22"/>
+        </w:rPr>
+        <w:t>✅</w:t>
+      </w:r>
+      <w:r>
+        <w:rPr>
+          <w:rFonts w:ascii="Poppins" w:hAnsi="Poppins" w:cs="Poppins"/>
+          <w:sz w:val="22"/>
+          <w:szCs w:val="22"/>
+        </w:rPr>
+        <w:t xml:space="preserve"> Los usuarios no pueden salir del directorio FTP asignado</w:t>
+      </w:r>
+      <w:r>
+        <w:rPr>
+          <w:rFonts w:ascii="Poppins" w:hAnsi="Poppins" w:cs="Poppins"/>
+          <w:sz w:val="22"/>
+          <w:szCs w:val="22"/>
+        </w:rPr>
+        <w:br/>
+      </w:r>
+      <w:r>
+        <w:rPr>
+          <w:rFonts w:ascii="Segoe UI Emoji" w:hAnsi="Segoe UI Emoji" w:cs="Segoe UI Emoji"/>
+          <w:sz w:val="22"/>
+          <w:szCs w:val="22"/>
+        </w:rPr>
+        <w:t>✅</w:t>
+      </w:r>
+      <w:r>
+        <w:rPr>
+          <w:rFonts w:ascii="Poppins" w:hAnsi="Poppins" w:cs="Poppins"/>
+          <w:sz w:val="22"/>
+          <w:szCs w:val="22"/>
+        </w:rPr>
+        <w:t xml:space="preserve"> Se configuran medidas de seguridad básicas</w:t>
+      </w:r>
+    </w:p>
+    <w:p>
+      <w:pPr>
+        <w:rPr>
+          <w:rFonts w:ascii="Poppins" w:hAnsi="Poppins" w:cs="Poppins"/>
+          <w:sz w:val="22"/>
+          <w:szCs w:val="22"/>
+        </w:rPr>
+      </w:pPr>
+      <w:r>
+        <w:rPr>
+          <w:rFonts w:ascii="Poppins" w:hAnsi="Poppins" w:cs="Poppins"/>
+          <w:sz w:val="22"/>
+          <w:szCs w:val="22"/>
+        </w:rPr>
+        <w:t xml:space="preserve">Si necesitas más configuraciones o tienes problemas, dime qué errores ves y te ayudo a corregirlos. </w:t>
+      </w:r>
+      <w:r>
+        <w:rPr>
+          <w:rFonts w:ascii="Segoe UI Emoji" w:hAnsi="Segoe UI Emoji" w:cs="Segoe UI Emoji"/>
+          <w:sz w:val="22"/>
+          <w:szCs w:val="22"/>
+        </w:rPr>
+        <w:t>🚀</w:t>
+      </w:r>
+    </w:p>
+    <w:p>
+      <w:pPr>
+        <w:rPr>
+          <w:rFonts w:ascii="Poppins" w:hAnsi="Poppins" w:cs="Poppins"/>
+          <w:sz w:val="22"/>
+          <w:szCs w:val="22"/>
+        </w:rPr>
+      </w:pPr>
+    </w:p>
+    <w:p>
+      <w:pPr>
+        <w:rPr>
+          <w:rFonts w:ascii="Poppins" w:hAnsi="Poppins" w:cs="Poppins"/>
+          <w:b/>
+          <w:bCs/>
+          <w:sz w:val="22"/>
+          <w:szCs w:val="22"/>
+        </w:rPr>
+      </w:pPr>
+      <w:r>
+        <w:rPr>
+          <w:rFonts w:ascii="Poppins" w:hAnsi="Poppins" w:cs="Poppins"/>
+          <w:b/>
+          <w:bCs/>
+          <w:sz w:val="22"/>
+          <w:szCs w:val="22"/>
+        </w:rPr>
+        <w:t>Paso 3: Directorio FTP</w:t>
+      </w:r>
+    </w:p>
+    <w:p>
+      <w:pPr>
+        <w:rPr>
+          <w:rFonts w:ascii="Poppins" w:hAnsi="Poppins" w:cs="Poppins"/>
+          <w:sz w:val="22"/>
+          <w:szCs w:val="22"/>
+        </w:rPr>
+      </w:pPr>
+      <w:r>
+        <w:rPr>
+          <w:rFonts w:ascii="Poppins" w:hAnsi="Poppins" w:cs="Poppins"/>
+          <w:sz w:val="22"/>
+          <w:szCs w:val="22"/>
+        </w:rPr>
+        <w:t>El directorio de FTP será /</w:t>
+      </w:r>
+      <w:proofErr w:type="spellStart"/>
+      <w:r>
+        <w:rPr>
+          <w:rFonts w:ascii="Poppins" w:hAnsi="Poppins" w:cs="Poppins"/>
+          <w:sz w:val="22"/>
+          <w:szCs w:val="22"/>
+        </w:rPr>
+        <w:t>srv</w:t>
+      </w:r>
+      <w:proofErr w:type="spellEnd"/>
+      <w:r>
+        <w:rPr>
+          <w:rFonts w:ascii="Poppins" w:hAnsi="Poppins" w:cs="Poppins"/>
+          <w:sz w:val="22"/>
+          <w:szCs w:val="22"/>
+        </w:rPr>
+        <w:t>/ftp.</w:t>
+      </w:r>
+    </w:p>
+    <w:p>
+      <w:pPr>
+        <w:rPr>
+          <w:rFonts w:ascii="Poppins" w:hAnsi="Poppins" w:cs="Poppins"/>
+          <w:sz w:val="22"/>
+          <w:szCs w:val="22"/>
+        </w:rPr>
+      </w:pPr>
+    </w:p>
+    <w:p>
+      <w:pPr>
+        <w:rPr>
+          <w:rFonts w:ascii="Poppins" w:hAnsi="Poppins" w:cs="Poppins"/>
+          <w:b/>
+          <w:bCs/>
+          <w:sz w:val="22"/>
+          <w:szCs w:val="22"/>
+        </w:rPr>
+      </w:pPr>
+      <w:r>
+        <w:rPr>
+          <w:rFonts w:ascii="Poppins" w:hAnsi="Poppins" w:cs="Poppins"/>
+          <w:b/>
+          <w:bCs/>
+          <w:sz w:val="22"/>
+          <w:szCs w:val="22"/>
+        </w:rPr>
+        <w:t>Paso 4: Ficheros</w:t>
+      </w:r>
+    </w:p>
+    <w:p>
+      <w:pPr>
+        <w:rPr>
+          <w:rFonts w:ascii="Poppins" w:hAnsi="Poppins" w:cs="Poppins"/>
+          <w:sz w:val="22"/>
+          <w:szCs w:val="22"/>
+        </w:rPr>
+      </w:pPr>
+      <w:r>
+        <w:rPr>
+          <w:rFonts w:ascii="Poppins" w:hAnsi="Poppins" w:cs="Poppins"/>
+          <w:sz w:val="22"/>
+          <w:szCs w:val="22"/>
+        </w:rPr>
+        <w:t>Sólo se podrán leer y bajarse los ficheros, no se podrán modificar la estructura de directorios ni subir</w:t>
+      </w:r>
+    </w:p>
+    <w:p>
+      <w:pPr>
+        <w:rPr>
+          <w:rFonts w:ascii="Poppins" w:hAnsi="Poppins" w:cs="Poppins"/>
+          <w:sz w:val="22"/>
+          <w:szCs w:val="22"/>
+        </w:rPr>
+      </w:pPr>
+      <w:r>
+        <w:rPr>
+          <w:rFonts w:ascii="Poppins" w:hAnsi="Poppins" w:cs="Poppins"/>
+          <w:sz w:val="22"/>
+          <w:szCs w:val="22"/>
+        </w:rPr>
+        <w:t>ficheros al servidor.</w:t>
+      </w:r>
+    </w:p>
+    <w:p>
+      <w:pPr>
+        <w:rPr>
+          <w:rFonts w:ascii="Poppins" w:hAnsi="Poppins" w:cs="Poppins"/>
+          <w:sz w:val="22"/>
+          <w:szCs w:val="22"/>
+        </w:rPr>
+      </w:pPr>
+    </w:p>
+    <w:p>
+      <w:pPr>
+        <w:rPr>
+          <w:rFonts w:ascii="Poppins" w:hAnsi="Poppins" w:cs="Poppins"/>
+          <w:b/>
+          <w:bCs/>
+          <w:sz w:val="22"/>
+          <w:szCs w:val="22"/>
+        </w:rPr>
+      </w:pPr>
+      <w:r>
+        <w:rPr>
+          <w:rFonts w:ascii="Poppins" w:hAnsi="Poppins" w:cs="Poppins"/>
+          <w:b/>
+          <w:bCs/>
+          <w:sz w:val="22"/>
+          <w:szCs w:val="22"/>
+        </w:rPr>
+        <w:t>Paso 5: Navegación por la estructura de directorios</w:t>
+      </w:r>
+    </w:p>
+    <w:p>
+      <w:pPr>
+        <w:rPr>
+          <w:rFonts w:ascii="Poppins" w:hAnsi="Poppins" w:cs="Poppins"/>
+          <w:sz w:val="22"/>
+          <w:szCs w:val="22"/>
+        </w:rPr>
+      </w:pPr>
+      <w:r>
+        <w:rPr>
+          <w:rFonts w:ascii="Poppins" w:hAnsi="Poppins" w:cs="Poppins"/>
+          <w:sz w:val="22"/>
+          <w:szCs w:val="22"/>
+        </w:rPr>
+        <w:t>Los usuarios no podrán navegar fuera del directorio asignado al servidor FTP.</w:t>
       </w:r>
     </w:p>
     <w:p>

</xml_diff>